<commit_message>
Feat: added methodology, results and conclusion.
</commit_message>
<xml_diff>
--- a/REPORT.docx
+++ b/REPORT.docx
@@ -8,7 +8,10 @@
         <w:spacing w:after="60"/>
       </w:pPr>
       <w:r>
-        <w:t>SPY Predictions with Advanced ML Techniques</w:t>
+        <w:t xml:space="preserve">SPY Predictions </w:t>
+      </w:r>
+      <w:r>
+        <w:t>using Long Short-Term Memory</w:t>
       </w:r>
     </w:p>
     <w:p>
@@ -122,16 +125,22 @@
         </w:rPr>
         <w:t xml:space="preserve">Ece </w:t>
       </w:r>
-      <w:proofErr w:type="spellStart"/>
       <w:r>
         <w:rPr>
           <w:spacing w:val="-2"/>
           <w:sz w:val="22"/>
           <w:szCs w:val="18"/>
         </w:rPr>
-        <w:t>Şanal</w:t>
-      </w:r>
-      <w:proofErr w:type="spellEnd"/>
+        <w:t>S</w:t>
+      </w:r>
+      <w:r>
+        <w:rPr>
+          <w:spacing w:val="-2"/>
+          <w:sz w:val="22"/>
+          <w:szCs w:val="18"/>
+        </w:rPr>
+        <w:t>anal</w:t>
+      </w:r>
     </w:p>
     <w:p>
       <w:pPr>
@@ -203,8 +212,16 @@
     <w:p>
       <w:pPr>
         <w:spacing w:after="120"/>
-      </w:pPr>
-      <w:r>
+        <w:rPr>
+          <w:sz w:val="20"/>
+          <w:szCs w:val="21"/>
+        </w:rPr>
+      </w:pPr>
+      <w:r>
+        <w:rPr>
+          <w:sz w:val="20"/>
+          <w:szCs w:val="21"/>
+        </w:rPr>
         <w:t>LSTM; Stock prediction; Machine Learning</w:t>
       </w:r>
     </w:p>
@@ -222,8 +239,16 @@
         <w:pStyle w:val="BodyTextIndent"/>
         <w:spacing w:after="120"/>
         <w:ind w:firstLine="0"/>
-      </w:pPr>
-      <w:r>
+        <w:rPr>
+          <w:sz w:val="20"/>
+          <w:szCs w:val="21"/>
+        </w:rPr>
+      </w:pPr>
+      <w:r>
+        <w:rPr>
+          <w:sz w:val="20"/>
+          <w:szCs w:val="21"/>
+        </w:rPr>
         <w:t>The stock market has long fascinated investors, economists, and researchers due to its complexity, unpredictability, and potential for high returns. With the rise of accessible financial data and machine learning (ML) tools, predicting the stock prices using historical data has become a widely explored problem in artificial intelligence. However, market behavior is influenced by countless variables – from macroeconomic indicators to investor sentiment – making it inherently noisy and non-deterministic.</w:t>
       </w:r>
     </w:p>
@@ -232,28 +257,48 @@
         <w:pStyle w:val="BodyTextIndent"/>
         <w:spacing w:after="120"/>
         <w:ind w:firstLine="0"/>
-      </w:pPr>
-      <w:r>
+        <w:rPr>
+          <w:sz w:val="20"/>
+          <w:szCs w:val="21"/>
+        </w:rPr>
+      </w:pPr>
+      <w:r>
+        <w:rPr>
+          <w:sz w:val="20"/>
+          <w:szCs w:val="21"/>
+        </w:rPr>
         <w:t xml:space="preserve">This project focuses on predicting short-term stock price movements using historical price data, specifically the </w:t>
       </w:r>
       <w:r>
         <w:rPr>
           <w:b/>
           <w:bCs/>
+          <w:sz w:val="20"/>
+          <w:szCs w:val="21"/>
         </w:rPr>
         <w:t>SPY ETF</w:t>
       </w:r>
       <w:r>
+        <w:rPr>
+          <w:sz w:val="20"/>
+          <w:szCs w:val="21"/>
+        </w:rPr>
         <w:t xml:space="preserve">, which tracks the performance of the S&amp;P 500. Our goal is to apply and evaluate </w:t>
       </w:r>
       <w:r>
         <w:rPr>
           <w:b/>
           <w:bCs/>
+          <w:sz w:val="20"/>
+          <w:szCs w:val="21"/>
         </w:rPr>
         <w:t xml:space="preserve">Long Short-Term Memory (LSTM) </w:t>
       </w:r>
       <w:r>
+        <w:rPr>
+          <w:sz w:val="20"/>
+          <w:szCs w:val="21"/>
+        </w:rPr>
         <w:t>neural networks – a type of recurrent neural network well-suited for time series forecasting – to model sequential patterns in past prices and predict future trends. While our models currently rely only on historical price data, this work lays the foundation for integrating richer features like technical indicators or sentiment data in future versions.</w:t>
       </w:r>
     </w:p>
@@ -271,14 +316,30 @@
         <w:pStyle w:val="BodyTextIndent"/>
         <w:spacing w:after="120"/>
         <w:ind w:firstLine="0"/>
-      </w:pPr>
-      <w:r>
+        <w:rPr>
+          <w:sz w:val="20"/>
+          <w:szCs w:val="21"/>
+        </w:rPr>
+      </w:pPr>
+      <w:r>
+        <w:rPr>
+          <w:sz w:val="20"/>
+          <w:szCs w:val="21"/>
+        </w:rPr>
         <w:t>Forecasting stock prices is a classic yet complex challenge due to the market’s dynamic and stochastic nature. Over time, researchers have proposed a range of techniques, beginning with</w:t>
       </w:r>
       <w:r>
+        <w:rPr>
+          <w:sz w:val="20"/>
+          <w:szCs w:val="21"/>
+        </w:rPr>
         <w:t xml:space="preserve"> </w:t>
       </w:r>
       <w:r>
+        <w:rPr>
+          <w:sz w:val="20"/>
+          <w:szCs w:val="21"/>
+        </w:rPr>
         <w:t>statistical models and evolving into more sophisticated machine learning and deep learning models.</w:t>
       </w:r>
     </w:p>
@@ -287,18 +348,32 @@
         <w:pStyle w:val="BodyTextIndent"/>
         <w:spacing w:after="120"/>
         <w:ind w:firstLine="0"/>
-      </w:pPr>
-      <w:r>
+        <w:rPr>
+          <w:sz w:val="20"/>
+          <w:szCs w:val="21"/>
+        </w:rPr>
+      </w:pPr>
+      <w:r>
+        <w:rPr>
+          <w:sz w:val="20"/>
+          <w:szCs w:val="21"/>
+        </w:rPr>
         <w:t xml:space="preserve">Traditional models like </w:t>
       </w:r>
       <w:r>
         <w:rPr>
           <w:b/>
           <w:bCs/>
+          <w:sz w:val="20"/>
+          <w:szCs w:val="21"/>
         </w:rPr>
         <w:t xml:space="preserve">Autoregressive Integrate Moving Average (ARIMA) </w:t>
       </w:r>
       <w:r>
+        <w:rPr>
+          <w:sz w:val="20"/>
+          <w:szCs w:val="21"/>
+        </w:rPr>
         <w:t>have been used to analyze and forecast financial time series due to their simplicity and interpretability. However, ARIMA and similar models can assume stationarity and linearity – assumptions that often do not hold in financial markets where trends can shift suddenly.</w:t>
       </w:r>
     </w:p>
@@ -307,31 +382,62 @@
         <w:pStyle w:val="BodyTextIndent"/>
         <w:spacing w:after="120"/>
         <w:ind w:firstLine="0"/>
-      </w:pPr>
-      <w:r>
+        <w:rPr>
+          <w:sz w:val="20"/>
+          <w:szCs w:val="21"/>
+        </w:rPr>
+      </w:pPr>
+      <w:r>
+        <w:rPr>
+          <w:sz w:val="20"/>
+          <w:szCs w:val="21"/>
+        </w:rPr>
         <w:t xml:space="preserve">With the rise of data-driven methods, machine learning algorithms such as </w:t>
       </w:r>
       <w:r>
         <w:rPr>
           <w:b/>
           <w:bCs/>
+          <w:sz w:val="20"/>
+          <w:szCs w:val="21"/>
         </w:rPr>
         <w:t xml:space="preserve">Support Vector Machines (SVMs) </w:t>
       </w:r>
       <w:r>
+        <w:rPr>
+          <w:sz w:val="20"/>
+          <w:szCs w:val="21"/>
+        </w:rPr>
         <w:t xml:space="preserve">and </w:t>
       </w:r>
       <w:r>
         <w:rPr>
           <w:b/>
           <w:bCs/>
+          <w:sz w:val="20"/>
+          <w:szCs w:val="21"/>
         </w:rPr>
         <w:t xml:space="preserve">Random Forests </w:t>
       </w:r>
       <w:r>
-        <w:t xml:space="preserve">have become popular. These models are capable of capturing non-linear relationships between variables and have shown improvements over classical techniques. For example, Patel et </w:t>
-      </w:r>
-      <w:r>
+        <w:rPr>
+          <w:sz w:val="20"/>
+          <w:szCs w:val="21"/>
+        </w:rPr>
+        <w:t xml:space="preserve">have become popular. These models are capable of capturing non-linear relationships between </w:t>
+      </w:r>
+      <w:r>
+        <w:rPr>
+          <w:sz w:val="20"/>
+          <w:szCs w:val="21"/>
+        </w:rPr>
+        <w:t xml:space="preserve">variables and have shown improvements over classical techniques. For example, Patel et </w:t>
+      </w:r>
+      <w:r>
+        <w:rPr>
+          <w:sz w:val="20"/>
+          <w:szCs w:val="21"/>
+        </w:rPr>
         <w:t xml:space="preserve">al. (2015) tested several ML models including Random Forest and found it to outperform SVM and artificial neural networks on Indian stock data [1]. Kara et al. (2011) also demonstrated promising results using SVMs and technical indicators on the Istanbul Stock Exchange [2]. </w:t>
       </w:r>
     </w:p>
@@ -340,18 +446,32 @@
         <w:pStyle w:val="BodyTextIndent"/>
         <w:spacing w:after="120"/>
         <w:ind w:firstLine="0"/>
-      </w:pPr>
-      <w:r>
+        <w:rPr>
+          <w:sz w:val="20"/>
+          <w:szCs w:val="21"/>
+        </w:rPr>
+      </w:pPr>
+      <w:r>
+        <w:rPr>
+          <w:sz w:val="20"/>
+          <w:szCs w:val="21"/>
+        </w:rPr>
         <w:t xml:space="preserve">The most significant progress in recent years has come from deep learning, especially the use of </w:t>
       </w:r>
       <w:r>
         <w:rPr>
           <w:b/>
           <w:bCs/>
+          <w:sz w:val="20"/>
+          <w:szCs w:val="21"/>
         </w:rPr>
         <w:t xml:space="preserve">Long Short-Term Memory (LSTM) </w:t>
       </w:r>
       <w:r>
+        <w:rPr>
+          <w:sz w:val="20"/>
+          <w:szCs w:val="21"/>
+        </w:rPr>
         <w:t>networks. Unlike traditional models, LSTMs are designed to capture long-term dependencies and temporal dynamics in sequential data. This makes them particularly well-suited for time series tasks like stock price prediction. Fischer and Krauss (2018) trained LSTM models on daily S&amp;P 500 data and reported strong predictive performance compared to conventional models [3].</w:t>
       </w:r>
     </w:p>
@@ -360,8 +480,16 @@
         <w:pStyle w:val="BodyTextIndent"/>
         <w:spacing w:after="120"/>
         <w:ind w:firstLine="0"/>
-      </w:pPr>
-      <w:r>
+        <w:rPr>
+          <w:sz w:val="20"/>
+          <w:szCs w:val="21"/>
+        </w:rPr>
+      </w:pPr>
+      <w:r>
+        <w:rPr>
+          <w:sz w:val="20"/>
+          <w:szCs w:val="21"/>
+        </w:rPr>
         <w:t xml:space="preserve">However, literature also highlights that financial markets are highly sensitive to external, non-quantifiable events such as political decisions, earnings reports, or global crises. As a result, even LSTMs can struggle with generalization and are often best suited as part of larger hybrid systems. </w:t>
       </w:r>
     </w:p>
@@ -370,8 +498,16 @@
         <w:pStyle w:val="BodyTextIndent"/>
         <w:spacing w:after="120"/>
         <w:ind w:firstLine="0"/>
-      </w:pPr>
-      <w:r>
+        <w:rPr>
+          <w:sz w:val="20"/>
+          <w:szCs w:val="21"/>
+        </w:rPr>
+      </w:pPr>
+      <w:r>
+        <w:rPr>
+          <w:sz w:val="20"/>
+          <w:szCs w:val="21"/>
+        </w:rPr>
         <w:t>This project builds on these insights by implementing an LSTM-based model trained on historical price data for the SPY ETF. Through this, we aim to evaluate how well LSTMs can learn temporal patterns in market behavior and how they compare to baseline methods.</w:t>
       </w:r>
     </w:p>
@@ -381,7 +517,63 @@
         <w:spacing w:before="120"/>
       </w:pPr>
       <w:r>
-        <w:t>TYPESET TEXT</w:t>
+        <w:t>MODELS, METHODS AND ALGORITHMS</w:t>
+      </w:r>
+    </w:p>
+    <w:p>
+      <w:pPr>
+        <w:rPr>
+          <w:sz w:val="20"/>
+          <w:szCs w:val="21"/>
+        </w:rPr>
+      </w:pPr>
+      <w:r>
+        <w:rPr>
+          <w:sz w:val="20"/>
+          <w:szCs w:val="21"/>
+        </w:rPr>
+        <w:t xml:space="preserve">This project implemented and compared two machine learning models to predict the SPY ETF stock prices based on historical data: a baseline </w:t>
+      </w:r>
+      <w:r>
+        <w:rPr>
+          <w:b/>
+          <w:bCs/>
+          <w:sz w:val="20"/>
+          <w:szCs w:val="21"/>
+        </w:rPr>
+        <w:t>Ligh</w:t>
+      </w:r>
+      <w:r>
+        <w:rPr>
+          <w:b/>
+          <w:bCs/>
+          <w:sz w:val="20"/>
+          <w:szCs w:val="21"/>
+        </w:rPr>
+        <w:t xml:space="preserve">t Gradient Boosting Machine (LightGBM) </w:t>
+      </w:r>
+      <w:r>
+        <w:rPr>
+          <w:sz w:val="20"/>
+          <w:szCs w:val="21"/>
+        </w:rPr>
+        <w:t xml:space="preserve">and a </w:t>
+      </w:r>
+      <w:r>
+        <w:rPr>
+          <w:b/>
+          <w:bCs/>
+          <w:sz w:val="20"/>
+          <w:szCs w:val="21"/>
+        </w:rPr>
+        <w:t xml:space="preserve">Long Short-Term Memory (LSTM) </w:t>
+      </w:r>
+      <w:r>
+        <w:rPr>
+          <w:sz w:val="20"/>
+          <w:szCs w:val="21"/>
+        </w:rPr>
+        <w:t xml:space="preserve">neural network. Each model was selected to explore different modeling strategies: LightGBM is a powerful tree-based regression tool and LSTM as a temporal sequence learner optimized for time series forecasting. </w:t>
       </w:r>
     </w:p>
     <w:p>
@@ -390,7 +582,7 @@
         <w:spacing w:before="0"/>
       </w:pPr>
       <w:r>
-        <w:t>Normal or Body Text</w:t>
+        <w:t>LightGBM Baseline Model</w:t>
       </w:r>
     </w:p>
     <w:p>
@@ -398,9 +590,12 @@
         <w:pStyle w:val="BodyText"/>
         <w:framePr w:h="1977" w:hRule="exact" w:wrap="around" w:y="12605"/>
       </w:pPr>
-      <w:r>
-        <w:t xml:space="preserve">SAMPLE: </w:t>
-      </w:r>
+    </w:p>
+    <w:p>
+      <w:pPr>
+        <w:pStyle w:val="BodyText"/>
+        <w:framePr w:h="1977" w:hRule="exact" w:wrap="around" w:y="12605"/>
+      </w:pPr>
       <w:r>
         <w:t>Permission to make digital or hard copies of all or part of this work for personal or classroom use is granted without fee provided that copies are not made or distributed for profit or commercial advantage and that copies bear this notice and the full citation on the first page. To copy otherwise, or republish, to post on servers or to redistribute to lists, requires prior specific permission and/or a fee.</w:t>
       </w:r>
@@ -489,69 +684,55 @@
     </w:p>
     <w:p>
       <w:pPr>
-        <w:framePr w:w="4680" w:h="1977" w:hRule="exact" w:hSpace="187" w:wrap="around" w:vAnchor="page" w:hAnchor="page" w:x="1155" w:y="12605" w:anchorLock="1"/>
-        <w:rPr>
-          <w:iCs/>
-        </w:rPr>
-      </w:pPr>
-      <w:r>
-        <w:t xml:space="preserve">DOI: </w:t>
-      </w:r>
-      <w:r>
-        <w:rPr>
-          <w:sz w:val="22"/>
-          <w:szCs w:val="22"/>
-        </w:rPr>
-        <w:t>http://dx.doi.org/10.1145/12345.</w:t>
-      </w:r>
-      <w:r>
-        <w:rPr>
-          <w:sz w:val="22"/>
-          <w:szCs w:val="22"/>
-        </w:rPr>
-        <w:t>67890</w:t>
-      </w:r>
-    </w:p>
-    <w:p>
-      <w:pPr>
         <w:pStyle w:val="BodyTextIndent"/>
         <w:spacing w:after="120"/>
         <w:ind w:firstLine="0"/>
-      </w:pPr>
-      <w:r>
-        <w:t>Please use a 9-point Times Roman font, or other Roman font with serifs, as close as possible in appearance to Times Roman in which these guidelines have been set. The goal is to have a 9-point text, as you see here. Please use sans-serif or non-proportional fonts only for special purposes, such as distinguishing source code text. If Times Roman is not available, try the font named Computer Modern Roman. On a Macintosh, use the font named Times.  Right margins should be justified, not ragged.</w:t>
-      </w:r>
-    </w:p>
-    <w:p>
-      <w:pPr>
-        <w:pStyle w:val="Heading2"/>
-        <w:spacing w:before="120"/>
-      </w:pPr>
-      <w:r>
-        <w:t>Title and Authors</w:t>
-      </w:r>
-    </w:p>
-    <w:p>
-      <w:pPr>
-        <w:spacing w:after="120"/>
-      </w:pPr>
-      <w:r>
-        <w:t>The title (Helvetica 18-point bold), authors' names (Helvetica 12-point) and affiliations (Helvetica 10-point) run across the full width of the page – one column wide. We also recommend phone number (Helvetica 10-point) and e-mail address (Helvetica 12-point). See the top of this page for three addresses. If only one address is needed, center all address text. For two addresses, use two centered tabs, and so on. For more than three authors, you may have to improvise.</w:t>
-      </w:r>
-      <w:r>
-        <w:rPr>
-          <w:rStyle w:val="FootnoteReference"/>
-        </w:rPr>
-        <w:footnoteReference w:id="1"/>
-      </w:r>
-    </w:p>
-    <w:p>
-      <w:pPr>
-        <w:pStyle w:val="Heading2"/>
-        <w:spacing w:before="120"/>
-      </w:pPr>
-      <w:r>
-        <w:t>First Page Copyright Notice</w:t>
+        <w:rPr>
+          <w:sz w:val="20"/>
+          <w:szCs w:val="21"/>
+        </w:rPr>
+      </w:pPr>
+      <w:r>
+        <w:rPr>
+          <w:sz w:val="20"/>
+          <w:szCs w:val="21"/>
+        </w:rPr>
+        <w:t>LightGBM is a</w:t>
+      </w:r>
+      <w:r>
+        <w:rPr>
+          <w:sz w:val="20"/>
+          <w:szCs w:val="21"/>
+        </w:rPr>
+        <w:t>n efficient</w:t>
+      </w:r>
+      <w:r>
+        <w:rPr>
+          <w:sz w:val="20"/>
+          <w:szCs w:val="21"/>
+        </w:rPr>
+        <w:t xml:space="preserve"> gradient boosting framework </w:t>
+      </w:r>
+      <w:r>
+        <w:rPr>
+          <w:sz w:val="20"/>
+          <w:szCs w:val="21"/>
+        </w:rPr>
+        <w:t>that constructs decision trees in a leaf-wise manner, making it capable of capturing non-linear relationships in data</w:t>
+      </w:r>
+      <w:r>
+        <w:rPr>
+          <w:sz w:val="20"/>
+          <w:szCs w:val="21"/>
+        </w:rPr>
+        <w:t>.</w:t>
+      </w:r>
+      <w:r>
+        <w:rPr>
+          <w:sz w:val="20"/>
+          <w:szCs w:val="21"/>
+        </w:rPr>
+        <w:t xml:space="preserve"> It is widely used in structured data applications due to its speed and accuracy. However, LightGBM does not inherently model sequential relationships which makes it serves as a great baseline over LSTM’s capabilities of doing so.</w:t>
       </w:r>
     </w:p>
     <w:p>
@@ -559,18 +740,158 @@
         <w:pStyle w:val="BodyTextIndent"/>
         <w:spacing w:after="120"/>
         <w:ind w:firstLine="0"/>
-      </w:pPr>
-      <w:r>
-        <w:t>Please leave 3.81 cm (1.5") of blank text box at the bottom of the left column of the first page for the copyright notice.</w:t>
-      </w:r>
-    </w:p>
-    <w:p>
-      <w:pPr>
-        <w:pStyle w:val="Heading2"/>
-        <w:spacing w:before="120"/>
-      </w:pPr>
-      <w:r>
-        <w:t>Subsequent Pages</w:t>
+        <w:rPr>
+          <w:sz w:val="20"/>
+          <w:szCs w:val="21"/>
+        </w:rPr>
+      </w:pPr>
+      <w:r>
+        <w:rPr>
+          <w:sz w:val="20"/>
+          <w:szCs w:val="21"/>
+        </w:rPr>
+        <w:lastRenderedPageBreak/>
+        <w:t xml:space="preserve"> To </w:t>
+      </w:r>
+      <w:r>
+        <w:rPr>
+          <w:sz w:val="20"/>
+          <w:szCs w:val="21"/>
+        </w:rPr>
+        <w:t>establish</w:t>
+      </w:r>
+      <w:r>
+        <w:rPr>
+          <w:sz w:val="20"/>
+          <w:szCs w:val="21"/>
+        </w:rPr>
+        <w:t xml:space="preserve"> </w:t>
+      </w:r>
+      <w:r>
+        <w:rPr>
+          <w:sz w:val="20"/>
+          <w:szCs w:val="21"/>
+        </w:rPr>
+        <w:t xml:space="preserve">a strong baseline </w:t>
+      </w:r>
+      <w:r>
+        <w:rPr>
+          <w:sz w:val="20"/>
+          <w:szCs w:val="21"/>
+        </w:rPr>
+        <w:t>performance, we performed grid search over key hyperparameters:</w:t>
+      </w:r>
+    </w:p>
+    <w:p>
+      <w:pPr>
+        <w:pStyle w:val="BodyTextIndent"/>
+        <w:numPr>
+          <w:ilvl w:val="0"/>
+          <w:numId w:val="3"/>
+        </w:numPr>
+        <w:spacing w:after="120"/>
+        <w:rPr>
+          <w:sz w:val="20"/>
+          <w:szCs w:val="21"/>
+        </w:rPr>
+      </w:pPr>
+      <w:r>
+        <w:rPr>
+          <w:sz w:val="20"/>
+          <w:szCs w:val="21"/>
+        </w:rPr>
+        <w:t>num_leaves: [15, 31, 50]</w:t>
+      </w:r>
+      <w:r>
+        <w:rPr>
+          <w:sz w:val="20"/>
+          <w:szCs w:val="21"/>
+        </w:rPr>
+        <w:t xml:space="preserve"> – controls model complexity</w:t>
+      </w:r>
+    </w:p>
+    <w:p>
+      <w:pPr>
+        <w:pStyle w:val="BodyTextIndent"/>
+        <w:numPr>
+          <w:ilvl w:val="0"/>
+          <w:numId w:val="3"/>
+        </w:numPr>
+        <w:spacing w:after="120"/>
+        <w:rPr>
+          <w:sz w:val="20"/>
+          <w:szCs w:val="21"/>
+        </w:rPr>
+      </w:pPr>
+      <w:r>
+        <w:rPr>
+          <w:sz w:val="20"/>
+          <w:szCs w:val="21"/>
+        </w:rPr>
+        <w:t>learning_rate: [0.01, 0.05, 0.1]</w:t>
+      </w:r>
+      <w:r>
+        <w:rPr>
+          <w:sz w:val="20"/>
+          <w:szCs w:val="21"/>
+        </w:rPr>
+        <w:t xml:space="preserve"> – determines how quickly the model updates</w:t>
+      </w:r>
+    </w:p>
+    <w:p>
+      <w:pPr>
+        <w:pStyle w:val="BodyTextIndent"/>
+        <w:numPr>
+          <w:ilvl w:val="0"/>
+          <w:numId w:val="3"/>
+        </w:numPr>
+        <w:spacing w:after="120"/>
+        <w:rPr>
+          <w:sz w:val="20"/>
+          <w:szCs w:val="21"/>
+        </w:rPr>
+      </w:pPr>
+      <w:r>
+        <w:rPr>
+          <w:sz w:val="20"/>
+          <w:szCs w:val="21"/>
+        </w:rPr>
+        <w:t>min_child_samples: [10, 20]</w:t>
+      </w:r>
+      <w:r>
+        <w:rPr>
+          <w:sz w:val="20"/>
+          <w:szCs w:val="21"/>
+        </w:rPr>
+        <w:t xml:space="preserve"> – controls minimum samples in a leaf</w:t>
+      </w:r>
+    </w:p>
+    <w:p>
+      <w:pPr>
+        <w:pStyle w:val="BodyTextIndent"/>
+        <w:numPr>
+          <w:ilvl w:val="0"/>
+          <w:numId w:val="3"/>
+        </w:numPr>
+        <w:spacing w:after="120"/>
+        <w:rPr>
+          <w:sz w:val="20"/>
+          <w:szCs w:val="21"/>
+        </w:rPr>
+      </w:pPr>
+      <w:r>
+        <w:rPr>
+          <w:sz w:val="20"/>
+          <w:szCs w:val="21"/>
+        </w:rPr>
+        <w:t>lambda_l2: [0.0, 0.1]</w:t>
+      </w:r>
+      <w:r>
+        <w:rPr>
+          <w:sz w:val="20"/>
+          <w:szCs w:val="21"/>
+        </w:rPr>
+        <w:t xml:space="preserve"> – adds L2 regularization to prevent overfitting</w:t>
       </w:r>
     </w:p>
     <w:p>
@@ -578,41 +899,510 @@
         <w:pStyle w:val="BodyTextIndent"/>
         <w:spacing w:after="120"/>
         <w:ind w:firstLine="0"/>
-      </w:pPr>
-      <w:r>
-        <w:t>For pages other than the first page, start at the top of the page, and continue in double-column format.  The two columns on the last page should be as close to equal length as possible.</w:t>
-      </w:r>
-    </w:p>
-    <w:p>
-      <w:pPr>
-        <w:pStyle w:val="BodyTextIndent"/>
-        <w:ind w:firstLine="0"/>
-      </w:pPr>
-    </w:p>
+        <w:rPr>
+          <w:sz w:val="20"/>
+          <w:szCs w:val="21"/>
+        </w:rPr>
+      </w:pPr>
+      <w:r>
+        <w:rPr>
+          <w:sz w:val="20"/>
+          <w:szCs w:val="21"/>
+        </w:rPr>
+        <w:t>Despite extensive tuning, the model struggled with generalization due to its lack of memory for temporal dependencies.</w:t>
+      </w:r>
+    </w:p>
+    <w:p>
+      <w:pPr>
+        <w:pStyle w:val="Heading2"/>
+        <w:spacing w:before="0"/>
+      </w:pPr>
+      <w:r>
+        <w:t>LSTM Model</w:t>
+      </w:r>
+      <w:r>
+        <w:t xml:space="preserve"> </w:t>
+      </w:r>
+      <w:r>
+        <w:t>for Time Series Forecasting</w:t>
+      </w:r>
+    </w:p>
+    <w:p>
+      <w:pPr>
+        <w:rPr>
+          <w:sz w:val="20"/>
+          <w:szCs w:val="21"/>
+        </w:rPr>
+      </w:pPr>
+      <w:r>
+        <w:rPr>
+          <w:sz w:val="20"/>
+          <w:szCs w:val="21"/>
+        </w:rPr>
+        <w:t xml:space="preserve">Long Short-Term Memory networks are a type of recurrent neural network (RNN) specifically designed to handle sequential data and learn long-term dependencies. Unlike traditional feed-forward or tree-based models, LSTMs retain memory across time steps via internal gating mechanisms, making them well-suited for stock price prediction. </w:t>
+      </w:r>
+    </w:p>
+    <w:p>
+      <w:pPr>
+        <w:rPr>
+          <w:sz w:val="20"/>
+          <w:szCs w:val="21"/>
+        </w:rPr>
+      </w:pPr>
+    </w:p>
+    <w:p>
+      <w:pPr>
+        <w:rPr>
+          <w:sz w:val="20"/>
+          <w:szCs w:val="21"/>
+        </w:rPr>
+      </w:pPr>
+      <w:r>
+        <w:rPr>
+          <w:sz w:val="20"/>
+          <w:szCs w:val="21"/>
+        </w:rPr>
+        <w:t xml:space="preserve">The LSTM network was implemented using </w:t>
+      </w:r>
+      <w:proofErr w:type="spellStart"/>
+      <w:r>
+        <w:rPr>
+          <w:sz w:val="20"/>
+          <w:szCs w:val="21"/>
+        </w:rPr>
+        <w:t>Keras</w:t>
+      </w:r>
+      <w:proofErr w:type="spellEnd"/>
+      <w:r>
+        <w:rPr>
+          <w:sz w:val="20"/>
+          <w:szCs w:val="21"/>
+        </w:rPr>
+        <w:t xml:space="preserve"> and trained to learn temporal patterns in historical price sequences. </w:t>
+      </w:r>
+      <w:r>
+        <w:rPr>
+          <w:sz w:val="20"/>
+          <w:szCs w:val="21"/>
+        </w:rPr>
+        <w:t>The input consisted of a rolling window of the past 60 daily closing prices to predict the next price in the sequence. The architecture and training settings</w:t>
+      </w:r>
+      <w:r>
+        <w:rPr>
+          <w:sz w:val="20"/>
+          <w:szCs w:val="21"/>
+        </w:rPr>
+        <w:t xml:space="preserve"> included:</w:t>
+      </w:r>
+    </w:p>
+    <w:p>
+      <w:pPr>
+        <w:pStyle w:val="ListParagraph"/>
+        <w:numPr>
+          <w:ilvl w:val="0"/>
+          <w:numId w:val="3"/>
+        </w:numPr>
+        <w:rPr>
+          <w:sz w:val="20"/>
+          <w:szCs w:val="21"/>
+        </w:rPr>
+      </w:pPr>
+      <w:r>
+        <w:rPr>
+          <w:b/>
+          <w:bCs/>
+          <w:sz w:val="20"/>
+          <w:szCs w:val="21"/>
+        </w:rPr>
+        <w:t xml:space="preserve">Input: </w:t>
+      </w:r>
+      <w:r>
+        <w:rPr>
+          <w:sz w:val="20"/>
+          <w:szCs w:val="21"/>
+        </w:rPr>
+        <w:t>60-day lookback window of daily closing prices</w:t>
+      </w:r>
+    </w:p>
+    <w:p>
+      <w:pPr>
+        <w:pStyle w:val="ListParagraph"/>
+        <w:numPr>
+          <w:ilvl w:val="0"/>
+          <w:numId w:val="3"/>
+        </w:numPr>
+        <w:rPr>
+          <w:sz w:val="20"/>
+          <w:szCs w:val="21"/>
+        </w:rPr>
+      </w:pPr>
+      <w:r>
+        <w:rPr>
+          <w:b/>
+          <w:bCs/>
+          <w:sz w:val="20"/>
+          <w:szCs w:val="21"/>
+        </w:rPr>
+        <w:t>Architecture:</w:t>
+      </w:r>
+      <w:r>
+        <w:rPr>
+          <w:sz w:val="20"/>
+          <w:szCs w:val="21"/>
+        </w:rPr>
+        <w:t xml:space="preserve"> One LSTM layer followed by a Dense output layer</w:t>
+      </w:r>
+    </w:p>
+    <w:p>
+      <w:pPr>
+        <w:pStyle w:val="ListParagraph"/>
+        <w:numPr>
+          <w:ilvl w:val="0"/>
+          <w:numId w:val="3"/>
+        </w:numPr>
+        <w:rPr>
+          <w:sz w:val="20"/>
+          <w:szCs w:val="21"/>
+        </w:rPr>
+      </w:pPr>
+      <w:r>
+        <w:rPr>
+          <w:b/>
+          <w:bCs/>
+          <w:sz w:val="20"/>
+          <w:szCs w:val="21"/>
+        </w:rPr>
+        <w:t>Epochs:</w:t>
+      </w:r>
+      <w:r>
+        <w:rPr>
+          <w:sz w:val="20"/>
+          <w:szCs w:val="21"/>
+        </w:rPr>
+        <w:t xml:space="preserve"> 20</w:t>
+      </w:r>
+    </w:p>
+    <w:p>
+      <w:pPr>
+        <w:pStyle w:val="ListParagraph"/>
+        <w:numPr>
+          <w:ilvl w:val="0"/>
+          <w:numId w:val="3"/>
+        </w:numPr>
+        <w:rPr>
+          <w:sz w:val="20"/>
+          <w:szCs w:val="21"/>
+        </w:rPr>
+      </w:pPr>
+      <w:r>
+        <w:rPr>
+          <w:b/>
+          <w:bCs/>
+          <w:sz w:val="20"/>
+          <w:szCs w:val="21"/>
+        </w:rPr>
+        <w:t>Batch Size:</w:t>
+      </w:r>
+      <w:r>
+        <w:rPr>
+          <w:sz w:val="20"/>
+          <w:szCs w:val="21"/>
+        </w:rPr>
+        <w:t xml:space="preserve"> 32</w:t>
+      </w:r>
+    </w:p>
+    <w:p>
+      <w:pPr>
+        <w:pStyle w:val="ListParagraph"/>
+        <w:numPr>
+          <w:ilvl w:val="0"/>
+          <w:numId w:val="3"/>
+        </w:numPr>
+        <w:rPr>
+          <w:sz w:val="20"/>
+          <w:szCs w:val="21"/>
+        </w:rPr>
+      </w:pPr>
+      <w:r>
+        <w:rPr>
+          <w:b/>
+          <w:bCs/>
+          <w:sz w:val="20"/>
+          <w:szCs w:val="21"/>
+        </w:rPr>
+        <w:t>Optimizer:</w:t>
+      </w:r>
+      <w:r>
+        <w:rPr>
+          <w:sz w:val="20"/>
+          <w:szCs w:val="21"/>
+        </w:rPr>
+        <w:t xml:space="preserve"> Adam</w:t>
+      </w:r>
+    </w:p>
+    <w:p>
+      <w:pPr>
+        <w:rPr>
+          <w:sz w:val="20"/>
+          <w:szCs w:val="21"/>
+        </w:rPr>
+      </w:pPr>
+      <w:r>
+        <w:rPr>
+          <w:sz w:val="20"/>
+          <w:szCs w:val="21"/>
+        </w:rPr>
+        <w:t>T</w:t>
+      </w:r>
+      <w:r>
+        <w:rPr>
+          <w:sz w:val="20"/>
+          <w:szCs w:val="21"/>
+        </w:rPr>
+        <w:t>o ensure the network learned effectively without overfitting, the dataset was normalized using Min-Max scaling and split into training and validation sets. The model’s performance was monitored through both training and validation loss curves across epochs.</w:t>
+      </w:r>
+    </w:p>
+    <w:p>
+      <w:pPr>
+        <w:pStyle w:val="Heading1"/>
+        <w:spacing w:before="120"/>
+      </w:pPr>
+      <w:r>
+        <w:t>RESULTS</w:t>
+      </w:r>
+    </w:p>
+    <w:p>
+      <w:pPr>
+        <w:spacing w:after="120"/>
+        <w:rPr>
+          <w:sz w:val="20"/>
+          <w:szCs w:val="21"/>
+        </w:rPr>
+      </w:pPr>
+      <w:r>
+        <w:rPr>
+          <w:sz w:val="20"/>
+          <w:szCs w:val="21"/>
+        </w:rPr>
+        <w:t xml:space="preserve">The models’ performances were evaluated using standard regression metrics including </w:t>
+      </w:r>
+      <w:r>
+        <w:rPr>
+          <w:b/>
+          <w:bCs/>
+          <w:sz w:val="20"/>
+          <w:szCs w:val="21"/>
+        </w:rPr>
+        <w:t>Mean Squared Error (MSE),</w:t>
+      </w:r>
+      <w:r>
+        <w:rPr>
+          <w:sz w:val="20"/>
+          <w:szCs w:val="21"/>
+        </w:rPr>
+        <w:t xml:space="preserve"> </w:t>
+      </w:r>
+      <w:r>
+        <w:rPr>
+          <w:b/>
+          <w:bCs/>
+          <w:sz w:val="20"/>
+          <w:szCs w:val="21"/>
+        </w:rPr>
+        <w:t>Root Mean Squared Error (RMSE), Mean Absolute Error (MAE)</w:t>
+      </w:r>
+      <w:r>
+        <w:rPr>
+          <w:sz w:val="20"/>
+          <w:szCs w:val="21"/>
+        </w:rPr>
+        <w:t xml:space="preserve"> and </w:t>
+      </w:r>
+      <w:r>
+        <w:rPr>
+          <w:b/>
+          <w:bCs/>
+          <w:sz w:val="20"/>
+          <w:szCs w:val="21"/>
+        </w:rPr>
+        <w:t>R</w:t>
+      </w:r>
+      <w:r>
+        <w:rPr>
+          <w:b/>
+          <w:bCs/>
+          <w:sz w:val="20"/>
+          <w:szCs w:val="21"/>
+          <w:vertAlign w:val="superscript"/>
+        </w:rPr>
+        <w:t>2</w:t>
+      </w:r>
+      <w:r>
+        <w:rPr>
+          <w:b/>
+          <w:bCs/>
+          <w:sz w:val="20"/>
+          <w:szCs w:val="21"/>
+        </w:rPr>
+        <w:t xml:space="preserve"> Score</w:t>
+      </w:r>
+      <w:r>
+        <w:rPr>
+          <w:sz w:val="20"/>
+          <w:szCs w:val="21"/>
+        </w:rPr>
+        <w:t>. The</w:t>
+      </w:r>
+      <w:r>
+        <w:rPr>
+          <w:sz w:val="20"/>
+          <w:szCs w:val="21"/>
+        </w:rPr>
+        <w:t>se metrics were computed separately for both training and testing sets.</w:t>
+      </w:r>
+    </w:p>
+    <w:p>
+      <w:pPr>
+        <w:pStyle w:val="Heading2"/>
+        <w:spacing w:before="0"/>
+      </w:pPr>
+      <w:r>
+        <w:t xml:space="preserve">LightGBM Baseline </w:t>
+      </w:r>
+      <w:r>
+        <w:t>Performance</w:t>
+      </w:r>
+    </w:p>
+    <w:p>
+      <w:pPr>
+        <w:rPr>
+          <w:sz w:val="20"/>
+          <w:szCs w:val="21"/>
+        </w:rPr>
+      </w:pPr>
+      <w:r>
+        <w:rPr>
+          <w:sz w:val="20"/>
+          <w:szCs w:val="21"/>
+        </w:rPr>
+        <w:t xml:space="preserve">The LightGBM model showed exceptionally low error on the training data (MSE = 0.14, </w:t>
+      </w:r>
+      <w:r>
+        <w:rPr>
+          <w:sz w:val="20"/>
+          <w:szCs w:val="21"/>
+        </w:rPr>
+        <w:t>R</w:t>
+      </w:r>
+      <w:r>
+        <w:rPr>
+          <w:sz w:val="20"/>
+          <w:szCs w:val="21"/>
+          <w:vertAlign w:val="superscript"/>
+        </w:rPr>
+        <w:t>2</w:t>
+      </w:r>
+      <w:r>
+        <w:rPr>
+          <w:sz w:val="20"/>
+          <w:szCs w:val="21"/>
+          <w:vertAlign w:val="superscript"/>
+        </w:rPr>
+        <w:t xml:space="preserve"> </w:t>
+      </w:r>
+      <w:r>
+        <w:rPr>
+          <w:sz w:val="20"/>
+          <w:szCs w:val="21"/>
+        </w:rPr>
+        <w:t xml:space="preserve">= 0.99), suggesting it was able to memorize the training set very well. However, the test performance deteriorated sharpy, with a large increase in </w:t>
+      </w:r>
+      <w:r>
+        <w:rPr>
+          <w:sz w:val="20"/>
+          <w:szCs w:val="21"/>
+        </w:rPr>
+        <w:t xml:space="preserve">MSE (3543.12) and a negative </w:t>
+      </w:r>
+      <w:r>
+        <w:rPr>
+          <w:sz w:val="20"/>
+          <w:szCs w:val="21"/>
+        </w:rPr>
+        <w:t>R</w:t>
+      </w:r>
+      <w:r>
+        <w:rPr>
+          <w:sz w:val="20"/>
+          <w:szCs w:val="21"/>
+          <w:vertAlign w:val="superscript"/>
+        </w:rPr>
+        <w:t>2</w:t>
+      </w:r>
+      <w:r>
+        <w:rPr>
+          <w:sz w:val="20"/>
+          <w:szCs w:val="21"/>
+          <w:vertAlign w:val="superscript"/>
+        </w:rPr>
+        <w:t xml:space="preserve"> </w:t>
+      </w:r>
+      <w:r>
+        <w:rPr>
+          <w:sz w:val="20"/>
+          <w:szCs w:val="21"/>
+        </w:rPr>
+        <w:t xml:space="preserve">score (-1.48), </w:t>
+      </w:r>
+      <w:r>
+        <w:rPr>
+          <w:sz w:val="20"/>
+          <w:szCs w:val="21"/>
+        </w:rPr>
+        <w:t>indicating that it performed worse than a simple mean predictor on unseen data.</w:t>
+      </w:r>
+    </w:p>
+    <w:p/>
     <w:p>
       <w:pPr>
         <w:pStyle w:val="Caption"/>
         <w:keepNext/>
       </w:pPr>
       <w:r>
-        <w:lastRenderedPageBreak/>
         <w:t xml:space="preserve">Table </w:t>
       </w:r>
-      <w:fldSimple w:instr=" SEQ Table \* ARABIC ">
-        <w:r>
-          <w:rPr>
-            <w:noProof/>
-          </w:rPr>
-          <w:t>1</w:t>
-        </w:r>
-      </w:fldSimple>
-      <w:r>
-        <w:t>. Table captions should be placed above the table</w:t>
+      <w:r>
+        <w:fldChar w:fldCharType="begin"/>
+      </w:r>
+      <w:r>
+        <w:instrText xml:space="preserve"> SEQ Table \* ARABIC </w:instrText>
+      </w:r>
+      <w:r>
+        <w:fldChar w:fldCharType="separate"/>
+      </w:r>
+      <w:r>
+        <w:rPr>
+          <w:noProof/>
+        </w:rPr>
+        <w:t>1</w:t>
+      </w:r>
+      <w:r>
+        <w:rPr>
+          <w:noProof/>
+        </w:rPr>
+        <w:fldChar w:fldCharType="end"/>
+      </w:r>
+      <w:r>
+        <w:t xml:space="preserve">. </w:t>
+      </w:r>
+      <w:r>
+        <w:t>Train and Test Metrics for LightGBM Baseline Model</w:t>
       </w:r>
     </w:p>
     <w:tbl>
       <w:tblPr>
         <w:tblW w:w="0" w:type="auto"/>
+        <w:jc w:val="center"/>
         <w:tblBorders>
           <w:top w:val="single" w:sz="2" w:space="0" w:color="000000"/>
           <w:left w:val="single" w:sz="2" w:space="0" w:color="000000"/>
@@ -628,11 +1418,11 @@
         <w:gridCol w:w="1211"/>
         <w:gridCol w:w="962"/>
         <w:gridCol w:w="1406"/>
-        <w:gridCol w:w="1216"/>
       </w:tblGrid>
       <w:tr>
         <w:trPr>
           <w:trHeight w:val="310"/>
+          <w:jc w:val="center"/>
         </w:trPr>
         <w:tc>
           <w:tcPr>
@@ -654,7 +1444,7 @@
                 <w:b/>
                 <w:bCs/>
               </w:rPr>
-              <w:t>Graphics</w:t>
+              <w:t>Metric</w:t>
             </w:r>
           </w:p>
         </w:tc>
@@ -678,7 +1468,7 @@
                 <w:b/>
                 <w:bCs/>
               </w:rPr>
-              <w:t>Top</w:t>
+              <w:t>Train</w:t>
             </w:r>
           </w:p>
         </w:tc>
@@ -702,13 +1492,478 @@
                 <w:b/>
                 <w:bCs/>
               </w:rPr>
-              <w:t>In-between</w:t>
+              <w:t>Test</w:t>
+            </w:r>
+          </w:p>
+        </w:tc>
+      </w:tr>
+      <w:tr>
+        <w:trPr>
+          <w:trHeight w:val="310"/>
+          <w:jc w:val="center"/>
+        </w:trPr>
+        <w:tc>
+          <w:tcPr>
+            <w:tcW w:w="1211" w:type="dxa"/>
+            <w:vAlign w:val="center"/>
+          </w:tcPr>
+          <w:p>
+            <w:pPr>
+              <w:pStyle w:val="BodyTextIndent"/>
+              <w:ind w:firstLine="0"/>
+              <w:jc w:val="center"/>
+            </w:pPr>
+            <w:r>
+              <w:t>MSE</w:t>
             </w:r>
           </w:p>
         </w:tc>
         <w:tc>
           <w:tcPr>
-            <w:tcW w:w="1216" w:type="dxa"/>
+            <w:tcW w:w="962" w:type="dxa"/>
+            <w:vAlign w:val="center"/>
+          </w:tcPr>
+          <w:p>
+            <w:pPr>
+              <w:pStyle w:val="BodyTextIndent"/>
+              <w:ind w:firstLine="0"/>
+              <w:jc w:val="center"/>
+            </w:pPr>
+            <w:r>
+              <w:t>0.1</w:t>
+            </w:r>
+            <w:r>
+              <w:t>4</w:t>
+            </w:r>
+          </w:p>
+        </w:tc>
+        <w:tc>
+          <w:tcPr>
+            <w:tcW w:w="1406" w:type="dxa"/>
+            <w:vAlign w:val="center"/>
+          </w:tcPr>
+          <w:p>
+            <w:pPr>
+              <w:pStyle w:val="BodyTextIndent"/>
+              <w:ind w:firstLine="0"/>
+              <w:jc w:val="center"/>
+            </w:pPr>
+            <w:r>
+              <w:t>3543.12</w:t>
+            </w:r>
+          </w:p>
+        </w:tc>
+      </w:tr>
+      <w:tr>
+        <w:trPr>
+          <w:trHeight w:val="341"/>
+          <w:jc w:val="center"/>
+        </w:trPr>
+        <w:tc>
+          <w:tcPr>
+            <w:tcW w:w="1211" w:type="dxa"/>
+            <w:vAlign w:val="center"/>
+          </w:tcPr>
+          <w:p>
+            <w:pPr>
+              <w:pStyle w:val="BodyTextIndent"/>
+              <w:ind w:firstLine="0"/>
+              <w:jc w:val="center"/>
+            </w:pPr>
+            <w:r>
+              <w:t>RMSE</w:t>
+            </w:r>
+          </w:p>
+        </w:tc>
+        <w:tc>
+          <w:tcPr>
+            <w:tcW w:w="962" w:type="dxa"/>
+            <w:vAlign w:val="center"/>
+          </w:tcPr>
+          <w:p>
+            <w:pPr>
+              <w:pStyle w:val="BodyTextIndent"/>
+              <w:ind w:firstLine="0"/>
+              <w:jc w:val="center"/>
+            </w:pPr>
+            <w:r>
+              <w:t>0.3</w:t>
+            </w:r>
+            <w:r>
+              <w:t>7</w:t>
+            </w:r>
+          </w:p>
+        </w:tc>
+        <w:tc>
+          <w:tcPr>
+            <w:tcW w:w="1406" w:type="dxa"/>
+            <w:vAlign w:val="center"/>
+          </w:tcPr>
+          <w:p>
+            <w:pPr>
+              <w:pStyle w:val="BodyTextIndent"/>
+              <w:ind w:firstLine="0"/>
+              <w:jc w:val="center"/>
+            </w:pPr>
+            <w:r>
+              <w:t>59.52</w:t>
+            </w:r>
+          </w:p>
+        </w:tc>
+      </w:tr>
+      <w:tr>
+        <w:trPr>
+          <w:trHeight w:val="341"/>
+          <w:jc w:val="center"/>
+        </w:trPr>
+        <w:tc>
+          <w:tcPr>
+            <w:tcW w:w="1211" w:type="dxa"/>
+            <w:vAlign w:val="center"/>
+          </w:tcPr>
+          <w:p>
+            <w:pPr>
+              <w:pStyle w:val="BodyTextIndent"/>
+              <w:ind w:firstLine="0"/>
+              <w:jc w:val="center"/>
+            </w:pPr>
+            <w:r>
+              <w:t>MAE</w:t>
+            </w:r>
+          </w:p>
+        </w:tc>
+        <w:tc>
+          <w:tcPr>
+            <w:tcW w:w="962" w:type="dxa"/>
+            <w:vAlign w:val="center"/>
+          </w:tcPr>
+          <w:p>
+            <w:pPr>
+              <w:pStyle w:val="BodyTextIndent"/>
+              <w:ind w:firstLine="0"/>
+              <w:jc w:val="center"/>
+            </w:pPr>
+            <w:r>
+              <w:t>0.28</w:t>
+            </w:r>
+          </w:p>
+        </w:tc>
+        <w:tc>
+          <w:tcPr>
+            <w:tcW w:w="1406" w:type="dxa"/>
+            <w:vAlign w:val="center"/>
+          </w:tcPr>
+          <w:p>
+            <w:pPr>
+              <w:pStyle w:val="BodyTextIndent"/>
+              <w:ind w:firstLine="0"/>
+              <w:jc w:val="center"/>
+            </w:pPr>
+            <w:r>
+              <w:t>46.63</w:t>
+            </w:r>
+          </w:p>
+        </w:tc>
+      </w:tr>
+      <w:tr>
+        <w:trPr>
+          <w:trHeight w:val="341"/>
+          <w:jc w:val="center"/>
+        </w:trPr>
+        <w:tc>
+          <w:tcPr>
+            <w:tcW w:w="1211" w:type="dxa"/>
+            <w:vAlign w:val="center"/>
+          </w:tcPr>
+          <w:p>
+            <w:pPr>
+              <w:pStyle w:val="BodyTextIndent"/>
+              <w:ind w:firstLine="0"/>
+              <w:jc w:val="center"/>
+            </w:pPr>
+            <w:r>
+              <w:t>R</w:t>
+            </w:r>
+            <w:r>
+              <w:rPr>
+                <w:vertAlign w:val="superscript"/>
+              </w:rPr>
+              <w:t>2</w:t>
+            </w:r>
+            <w:r>
+              <w:t xml:space="preserve"> Score</w:t>
+            </w:r>
+          </w:p>
+        </w:tc>
+        <w:tc>
+          <w:tcPr>
+            <w:tcW w:w="962" w:type="dxa"/>
+            <w:vAlign w:val="center"/>
+          </w:tcPr>
+          <w:p>
+            <w:pPr>
+              <w:pStyle w:val="BodyTextIndent"/>
+              <w:ind w:firstLine="0"/>
+              <w:jc w:val="center"/>
+            </w:pPr>
+            <w:r>
+              <w:t>0.99</w:t>
+            </w:r>
+          </w:p>
+        </w:tc>
+        <w:tc>
+          <w:tcPr>
+            <w:tcW w:w="1406" w:type="dxa"/>
+            <w:vAlign w:val="center"/>
+          </w:tcPr>
+          <w:p>
+            <w:pPr>
+              <w:pStyle w:val="BodyTextIndent"/>
+              <w:ind w:firstLine="0"/>
+              <w:jc w:val="center"/>
+            </w:pPr>
+            <w:r>
+              <w:t>-1.48</w:t>
+            </w:r>
+          </w:p>
+        </w:tc>
+      </w:tr>
+    </w:tbl>
+    <w:p/>
+    <w:p>
+      <w:pPr>
+        <w:rPr>
+          <w:sz w:val="20"/>
+          <w:szCs w:val="21"/>
+        </w:rPr>
+      </w:pPr>
+      <w:r>
+        <w:rPr>
+          <w:sz w:val="20"/>
+          <w:szCs w:val="21"/>
+        </w:rPr>
+        <w:t>This discrepancy reveals that LightGBM suffered from severe overfitting. The model failed to capture any meaningful temporal patterns, likely due to the fact that tree-based models do not natively handle sequential dependencies in time series data. As shown in Figure 1, the predicted price remains nearly flat and fails to follow the real price trajectory, emphasizing its limited suitability for stock forecasting tasks without engineered temporal features.</w:t>
+      </w:r>
+    </w:p>
+    <w:p/>
+    <w:p>
+      <w:pPr>
+        <w:jc w:val="center"/>
+        <w:rPr>
+          <w:b/>
+          <w:bCs/>
+          <w:sz w:val="20"/>
+          <w:szCs w:val="21"/>
+        </w:rPr>
+      </w:pPr>
+      <w:r>
+        <w:rPr>
+          <w:b/>
+          <w:bCs/>
+          <w:sz w:val="20"/>
+          <w:szCs w:val="21"/>
+        </w:rPr>
+        <w:t>Figure 1</w:t>
+      </w:r>
+      <w:r>
+        <w:rPr>
+          <w:b/>
+          <w:bCs/>
+          <w:sz w:val="20"/>
+          <w:szCs w:val="21"/>
+        </w:rPr>
+        <w:t xml:space="preserve">. </w:t>
+      </w:r>
+      <w:r>
+        <w:rPr>
+          <w:b/>
+          <w:bCs/>
+          <w:sz w:val="20"/>
+          <w:szCs w:val="21"/>
+        </w:rPr>
+        <w:t>LightGBM Predicted vs. Actual Closing Price (SPY ETF)</w:t>
+      </w:r>
+    </w:p>
+    <w:p>
+      <w:pPr>
+        <w:rPr>
+          <w:b/>
+          <w:bCs/>
+        </w:rPr>
+      </w:pPr>
+      <w:r>
+        <w:rPr>
+          <w:b/>
+          <w:bCs/>
+        </w:rPr>
+        <w:drawing>
+          <wp:inline distT="0" distB="0" distL="0" distR="0" wp14:anchorId="58FC787C" wp14:editId="61D86865">
+            <wp:extent cx="3049270" cy="1205865"/>
+            <wp:effectExtent l="0" t="0" r="0" b="635"/>
+            <wp:docPr id="1524033837" name="Picture 1"/>
+            <wp:cNvGraphicFramePr>
+              <a:graphicFrameLocks xmlns:a="http://schemas.openxmlformats.org/drawingml/2006/main" noChangeAspect="1"/>
+            </wp:cNvGraphicFramePr>
+            <a:graphic xmlns:a="http://schemas.openxmlformats.org/drawingml/2006/main">
+              <a:graphicData uri="http://schemas.openxmlformats.org/drawingml/2006/picture">
+                <pic:pic xmlns:pic="http://schemas.openxmlformats.org/drawingml/2006/picture">
+                  <pic:nvPicPr>
+                    <pic:cNvPr id="1524033837" name=""/>
+                    <pic:cNvPicPr/>
+                  </pic:nvPicPr>
+                  <pic:blipFill>
+                    <a:blip r:embed="rId8"/>
+                    <a:stretch>
+                      <a:fillRect/>
+                    </a:stretch>
+                  </pic:blipFill>
+                  <pic:spPr>
+                    <a:xfrm>
+                      <a:off x="0" y="0"/>
+                      <a:ext cx="3049270" cy="1205865"/>
+                    </a:xfrm>
+                    <a:prstGeom prst="rect">
+                      <a:avLst/>
+                    </a:prstGeom>
+                  </pic:spPr>
+                </pic:pic>
+              </a:graphicData>
+            </a:graphic>
+          </wp:inline>
+        </w:drawing>
+      </w:r>
+    </w:p>
+    <w:p/>
+    <w:p>
+      <w:pPr>
+        <w:pStyle w:val="Heading2"/>
+        <w:spacing w:before="0"/>
+      </w:pPr>
+      <w:r>
+        <w:t>LSTM</w:t>
+      </w:r>
+      <w:r>
+        <w:t xml:space="preserve"> </w:t>
+      </w:r>
+      <w:r>
+        <w:t>Model</w:t>
+      </w:r>
+      <w:r>
+        <w:t xml:space="preserve"> Performance</w:t>
+      </w:r>
+    </w:p>
+    <w:p>
+      <w:pPr>
+        <w:rPr>
+          <w:sz w:val="20"/>
+          <w:szCs w:val="21"/>
+        </w:rPr>
+      </w:pPr>
+      <w:r>
+        <w:rPr>
+          <w:sz w:val="20"/>
+          <w:szCs w:val="21"/>
+        </w:rPr>
+        <w:t xml:space="preserve">In contrast, the LSTM model demonstrated strong predictive performance and excellent generalization across both training and test sets. The test </w:t>
+      </w:r>
+      <w:r>
+        <w:rPr>
+          <w:sz w:val="20"/>
+          <w:szCs w:val="21"/>
+        </w:rPr>
+        <w:t>R</w:t>
+      </w:r>
+      <w:r>
+        <w:rPr>
+          <w:sz w:val="20"/>
+          <w:szCs w:val="21"/>
+          <w:vertAlign w:val="superscript"/>
+        </w:rPr>
+        <w:t>2</w:t>
+      </w:r>
+      <w:r>
+        <w:rPr>
+          <w:sz w:val="20"/>
+          <w:szCs w:val="21"/>
+          <w:vertAlign w:val="superscript"/>
+        </w:rPr>
+        <w:t xml:space="preserve"> </w:t>
+      </w:r>
+      <w:r>
+        <w:rPr>
+          <w:sz w:val="20"/>
+          <w:szCs w:val="21"/>
+        </w:rPr>
+        <w:t>score reached 0.9905, with significantly lower MAE and RMSE than the LightGBM model. As shown in Figure 2, the LSTM predictions closely follow the real SPY closing prices over time.</w:t>
+      </w:r>
+    </w:p>
+    <w:p/>
+    <w:p>
+      <w:pPr>
+        <w:pStyle w:val="Caption"/>
+        <w:keepNext/>
+        <w:rPr>
+          <w:sz w:val="20"/>
+          <w:szCs w:val="20"/>
+        </w:rPr>
+      </w:pPr>
+      <w:r>
+        <w:rPr>
+          <w:sz w:val="20"/>
+          <w:szCs w:val="20"/>
+        </w:rPr>
+        <w:t xml:space="preserve">Table </w:t>
+      </w:r>
+      <w:r>
+        <w:rPr>
+          <w:sz w:val="20"/>
+          <w:szCs w:val="20"/>
+        </w:rPr>
+        <w:t>2</w:t>
+      </w:r>
+      <w:r>
+        <w:rPr>
+          <w:sz w:val="20"/>
+          <w:szCs w:val="20"/>
+        </w:rPr>
+        <w:t xml:space="preserve">. </w:t>
+      </w:r>
+      <w:r>
+        <w:rPr>
+          <w:sz w:val="20"/>
+          <w:szCs w:val="20"/>
+        </w:rPr>
+        <w:t>Train and Test Metrics for LSTM Model</w:t>
+      </w:r>
+    </w:p>
+    <w:tbl>
+      <w:tblPr>
+        <w:tblW w:w="0" w:type="auto"/>
+        <w:jc w:val="center"/>
+        <w:tblBorders>
+          <w:top w:val="single" w:sz="2" w:space="0" w:color="000000"/>
+          <w:left w:val="single" w:sz="2" w:space="0" w:color="000000"/>
+          <w:bottom w:val="single" w:sz="2" w:space="0" w:color="000000"/>
+          <w:right w:val="single" w:sz="2" w:space="0" w:color="000000"/>
+          <w:insideH w:val="single" w:sz="2" w:space="0" w:color="000000"/>
+          <w:insideV w:val="single" w:sz="2" w:space="0" w:color="000000"/>
+        </w:tblBorders>
+        <w:tblLayout w:type="fixed"/>
+        <w:tblLook w:val="0160" w:firstRow="1" w:lastRow="1" w:firstColumn="0" w:lastColumn="1" w:noHBand="0" w:noVBand="0"/>
+      </w:tblPr>
+      <w:tblGrid>
+        <w:gridCol w:w="1211"/>
+        <w:gridCol w:w="962"/>
+        <w:gridCol w:w="1406"/>
+      </w:tblGrid>
+      <w:tr>
+        <w:trPr>
+          <w:trHeight w:val="310"/>
+          <w:jc w:val="center"/>
+        </w:trPr>
+        <w:tc>
+          <w:tcPr>
+            <w:tcW w:w="1211" w:type="dxa"/>
             <w:vAlign w:val="center"/>
           </w:tcPr>
           <w:p>
@@ -726,7 +1981,55 @@
                 <w:b/>
                 <w:bCs/>
               </w:rPr>
-              <w:t>Bottom</w:t>
+              <w:t>Metric</w:t>
+            </w:r>
+          </w:p>
+        </w:tc>
+        <w:tc>
+          <w:tcPr>
+            <w:tcW w:w="962" w:type="dxa"/>
+            <w:vAlign w:val="center"/>
+          </w:tcPr>
+          <w:p>
+            <w:pPr>
+              <w:pStyle w:val="BodyTextIndent"/>
+              <w:ind w:firstLine="0"/>
+              <w:jc w:val="center"/>
+              <w:rPr>
+                <w:b/>
+                <w:bCs/>
+              </w:rPr>
+            </w:pPr>
+            <w:r>
+              <w:rPr>
+                <w:b/>
+                <w:bCs/>
+              </w:rPr>
+              <w:t>Train</w:t>
+            </w:r>
+          </w:p>
+        </w:tc>
+        <w:tc>
+          <w:tcPr>
+            <w:tcW w:w="1406" w:type="dxa"/>
+            <w:vAlign w:val="center"/>
+          </w:tcPr>
+          <w:p>
+            <w:pPr>
+              <w:pStyle w:val="BodyTextIndent"/>
+              <w:ind w:firstLine="0"/>
+              <w:jc w:val="center"/>
+              <w:rPr>
+                <w:b/>
+                <w:bCs/>
+              </w:rPr>
+            </w:pPr>
+            <w:r>
+              <w:rPr>
+                <w:b/>
+                <w:bCs/>
+              </w:rPr>
+              <w:t>Test</w:t>
             </w:r>
           </w:p>
         </w:tc>
@@ -734,6 +2037,7 @@
       <w:tr>
         <w:trPr>
           <w:trHeight w:val="310"/>
+          <w:jc w:val="center"/>
         </w:trPr>
         <w:tc>
           <w:tcPr>
@@ -747,7 +2051,7 @@
               <w:jc w:val="center"/>
             </w:pPr>
             <w:r>
-              <w:t>Tables</w:t>
+              <w:t>MSE</w:t>
             </w:r>
           </w:p>
         </w:tc>
@@ -763,7 +2067,7 @@
               <w:jc w:val="center"/>
             </w:pPr>
             <w:r>
-              <w:t>End</w:t>
+              <w:t>3.244</w:t>
             </w:r>
           </w:p>
         </w:tc>
@@ -779,23 +2083,7 @@
               <w:jc w:val="center"/>
             </w:pPr>
             <w:r>
-              <w:t>Last</w:t>
-            </w:r>
-          </w:p>
-        </w:tc>
-        <w:tc>
-          <w:tcPr>
-            <w:tcW w:w="1216" w:type="dxa"/>
-            <w:vAlign w:val="center"/>
-          </w:tcPr>
-          <w:p>
-            <w:pPr>
-              <w:pStyle w:val="BodyTextIndent"/>
-              <w:ind w:firstLine="0"/>
-              <w:jc w:val="center"/>
-            </w:pPr>
-            <w:r>
-              <w:t>First</w:t>
+              <w:t>13.53</w:t>
             </w:r>
           </w:p>
         </w:tc>
@@ -803,6 +2091,7 @@
       <w:tr>
         <w:trPr>
           <w:trHeight w:val="341"/>
+          <w:jc w:val="center"/>
         </w:trPr>
         <w:tc>
           <w:tcPr>
@@ -816,7 +2105,7 @@
               <w:jc w:val="center"/>
             </w:pPr>
             <w:r>
-              <w:t>Figures</w:t>
+              <w:t>RMSE</w:t>
             </w:r>
           </w:p>
         </w:tc>
@@ -832,7 +2121,7 @@
               <w:jc w:val="center"/>
             </w:pPr>
             <w:r>
-              <w:t>Good</w:t>
+              <w:t>1.80</w:t>
             </w:r>
           </w:p>
         </w:tc>
@@ -848,13 +2137,19 @@
               <w:jc w:val="center"/>
             </w:pPr>
             <w:r>
-              <w:t>Similar</w:t>
+              <w:t>3.68</w:t>
             </w:r>
           </w:p>
         </w:tc>
+      </w:tr>
+      <w:tr>
+        <w:trPr>
+          <w:trHeight w:val="341"/>
+          <w:jc w:val="center"/>
+        </w:trPr>
         <w:tc>
           <w:tcPr>
-            <w:tcW w:w="1216" w:type="dxa"/>
+            <w:tcW w:w="1211" w:type="dxa"/>
             <w:vAlign w:val="center"/>
           </w:tcPr>
           <w:p>
@@ -864,120 +2159,321 @@
               <w:jc w:val="center"/>
             </w:pPr>
             <w:r>
-              <w:t>Very well</w:t>
+              <w:t>MAE</w:t>
+            </w:r>
+          </w:p>
+        </w:tc>
+        <w:tc>
+          <w:tcPr>
+            <w:tcW w:w="962" w:type="dxa"/>
+            <w:vAlign w:val="center"/>
+          </w:tcPr>
+          <w:p>
+            <w:pPr>
+              <w:pStyle w:val="BodyTextIndent"/>
+              <w:ind w:firstLine="0"/>
+              <w:jc w:val="center"/>
+            </w:pPr>
+            <w:r>
+              <w:t>1.31</w:t>
+            </w:r>
+          </w:p>
+        </w:tc>
+        <w:tc>
+          <w:tcPr>
+            <w:tcW w:w="1406" w:type="dxa"/>
+            <w:vAlign w:val="center"/>
+          </w:tcPr>
+          <w:p>
+            <w:pPr>
+              <w:pStyle w:val="BodyTextIndent"/>
+              <w:ind w:firstLine="0"/>
+              <w:jc w:val="center"/>
+            </w:pPr>
+            <w:r>
+              <w:t>2.53</w:t>
+            </w:r>
+          </w:p>
+        </w:tc>
+      </w:tr>
+      <w:tr>
+        <w:trPr>
+          <w:trHeight w:val="341"/>
+          <w:jc w:val="center"/>
+        </w:trPr>
+        <w:tc>
+          <w:tcPr>
+            <w:tcW w:w="1211" w:type="dxa"/>
+            <w:vAlign w:val="center"/>
+          </w:tcPr>
+          <w:p>
+            <w:pPr>
+              <w:pStyle w:val="BodyTextIndent"/>
+              <w:ind w:firstLine="0"/>
+              <w:jc w:val="center"/>
+            </w:pPr>
+            <w:r>
+              <w:t>R</w:t>
+            </w:r>
+            <w:r>
+              <w:rPr>
+                <w:vertAlign w:val="superscript"/>
+              </w:rPr>
+              <w:t>2</w:t>
+            </w:r>
+            <w:r>
+              <w:t xml:space="preserve"> Score</w:t>
+            </w:r>
+          </w:p>
+        </w:tc>
+        <w:tc>
+          <w:tcPr>
+            <w:tcW w:w="962" w:type="dxa"/>
+            <w:vAlign w:val="center"/>
+          </w:tcPr>
+          <w:p>
+            <w:pPr>
+              <w:pStyle w:val="BodyTextIndent"/>
+              <w:ind w:firstLine="0"/>
+              <w:jc w:val="center"/>
+            </w:pPr>
+            <w:r>
+              <w:t>0.99</w:t>
+            </w:r>
+          </w:p>
+        </w:tc>
+        <w:tc>
+          <w:tcPr>
+            <w:tcW w:w="1406" w:type="dxa"/>
+            <w:vAlign w:val="center"/>
+          </w:tcPr>
+          <w:p>
+            <w:pPr>
+              <w:pStyle w:val="BodyTextIndent"/>
+              <w:ind w:firstLine="0"/>
+              <w:jc w:val="center"/>
+            </w:pPr>
+            <w:r>
+              <w:t>0.99</w:t>
             </w:r>
           </w:p>
         </w:tc>
       </w:tr>
     </w:tbl>
-    <w:p>
-      <w:pPr>
-        <w:pStyle w:val="BodyTextIndent"/>
-        <w:ind w:firstLine="0"/>
-      </w:pPr>
-    </w:p>
-    <w:p>
-      <w:pPr>
-        <w:pStyle w:val="Heading2"/>
+    <w:p/>
+    <w:p>
+      <w:pPr>
+        <w:rPr>
+          <w:sz w:val="20"/>
+          <w:szCs w:val="21"/>
+        </w:rPr>
+      </w:pPr>
+      <w:r>
+        <w:rPr>
+          <w:sz w:val="20"/>
+          <w:szCs w:val="21"/>
+        </w:rPr>
+        <w:lastRenderedPageBreak/>
+        <w:t>The model was trained over 20 epochs using the Adam optimizer, and Figure 3 shows the evolution of training and validation loss (MSE) over epochs. The training loss decreased rapidly and stabilized after a few iterations, while the validation loss remained consistent without significant divergence, indicating that overfitting was successfully avoided.</w:t>
+      </w:r>
+    </w:p>
+    <w:p/>
+    <w:p>
+      <w:pPr>
+        <w:spacing w:after="120"/>
+        <w:jc w:val="center"/>
+        <w:rPr>
+          <w:b/>
+          <w:bCs/>
+        </w:rPr>
+      </w:pPr>
+      <w:r>
+        <w:rPr>
+          <w:b/>
+          <w:bCs/>
+        </w:rPr>
+        <w:t xml:space="preserve">Figure 2. </w:t>
+      </w:r>
+      <w:r>
+        <w:rPr>
+          <w:b/>
+          <w:bCs/>
+        </w:rPr>
+        <w:t>LSTM</w:t>
+      </w:r>
+      <w:r>
+        <w:rPr>
+          <w:b/>
+          <w:bCs/>
+        </w:rPr>
+        <w:t xml:space="preserve"> Predicted vs. Actual Closing Price (SPY ETF)</w:t>
+      </w:r>
+    </w:p>
+    <w:p>
+      <w:pPr>
+        <w:spacing w:after="120"/>
+        <w:rPr>
+          <w:b/>
+          <w:bCs/>
+        </w:rPr>
+      </w:pPr>
+      <w:r>
+        <w:rPr>
+          <w:b/>
+          <w:bCs/>
+        </w:rPr>
+        <w:drawing>
+          <wp:inline distT="0" distB="0" distL="0" distR="0" wp14:anchorId="05142754" wp14:editId="5F8E0782">
+            <wp:extent cx="3049270" cy="1205865"/>
+            <wp:effectExtent l="0" t="0" r="0" b="635"/>
+            <wp:docPr id="693952132" name="Picture 1"/>
+            <wp:cNvGraphicFramePr>
+              <a:graphicFrameLocks xmlns:a="http://schemas.openxmlformats.org/drawingml/2006/main" noChangeAspect="1"/>
+            </wp:cNvGraphicFramePr>
+            <a:graphic xmlns:a="http://schemas.openxmlformats.org/drawingml/2006/main">
+              <a:graphicData uri="http://schemas.openxmlformats.org/drawingml/2006/picture">
+                <pic:pic xmlns:pic="http://schemas.openxmlformats.org/drawingml/2006/picture">
+                  <pic:nvPicPr>
+                    <pic:cNvPr id="693952132" name=""/>
+                    <pic:cNvPicPr/>
+                  </pic:nvPicPr>
+                  <pic:blipFill>
+                    <a:blip r:embed="rId9"/>
+                    <a:stretch>
+                      <a:fillRect/>
+                    </a:stretch>
+                  </pic:blipFill>
+                  <pic:spPr>
+                    <a:xfrm>
+                      <a:off x="0" y="0"/>
+                      <a:ext cx="3049270" cy="1205865"/>
+                    </a:xfrm>
+                    <a:prstGeom prst="rect">
+                      <a:avLst/>
+                    </a:prstGeom>
+                  </pic:spPr>
+                </pic:pic>
+              </a:graphicData>
+            </a:graphic>
+          </wp:inline>
+        </w:drawing>
+      </w:r>
+    </w:p>
+    <w:p>
+      <w:pPr>
+        <w:rPr>
+          <w:sz w:val="20"/>
+        </w:rPr>
+      </w:pPr>
+      <w:r>
+        <w:rPr>
+          <w:sz w:val="20"/>
+        </w:rPr>
+        <w:t>This result affirms that LSTM networks are well-suited for capturing temporal dependencies in financial data. Their architecture</w:t>
+      </w:r>
+      <w:r>
+        <w:rPr>
+          <w:sz w:val="20"/>
+        </w:rPr>
+        <w:t xml:space="preserve"> enables them to “remember” sequential information, unlike traditional models like LightGBM which treat each data point independently. </w:t>
+      </w:r>
+    </w:p>
+    <w:p/>
+    <w:p>
+      <w:pPr>
+        <w:spacing w:after="120"/>
+        <w:jc w:val="center"/>
+        <w:rPr>
+          <w:b/>
+          <w:bCs/>
+        </w:rPr>
+      </w:pPr>
+      <w:r>
+        <w:rPr>
+          <w:b/>
+          <w:bCs/>
+        </w:rPr>
+        <w:t xml:space="preserve">Figure </w:t>
+      </w:r>
+      <w:r>
+        <w:rPr>
+          <w:b/>
+          <w:bCs/>
+        </w:rPr>
+        <w:t>3</w:t>
+      </w:r>
+      <w:r>
+        <w:rPr>
+          <w:b/>
+          <w:bCs/>
+        </w:rPr>
+        <w:t xml:space="preserve">. LSTM </w:t>
+      </w:r>
+      <w:r>
+        <w:rPr>
+          <w:b/>
+          <w:bCs/>
+        </w:rPr>
+        <w:t>Training Errors over Epochs</w:t>
+      </w:r>
+    </w:p>
+    <w:p>
+      <w:pPr>
+        <w:spacing w:after="120"/>
+        <w:rPr>
+          <w:b/>
+          <w:bCs/>
+        </w:rPr>
+      </w:pPr>
+      <w:r>
+        <w:rPr>
+          <w:b/>
+          <w:bCs/>
+        </w:rPr>
+        <w:drawing>
+          <wp:inline distT="0" distB="0" distL="0" distR="0" wp14:anchorId="56DE15FA" wp14:editId="7B7A6BB7">
+            <wp:extent cx="3049270" cy="1203960"/>
+            <wp:effectExtent l="0" t="0" r="0" b="2540"/>
+            <wp:docPr id="1344266176" name="Picture 1"/>
+            <wp:cNvGraphicFramePr>
+              <a:graphicFrameLocks xmlns:a="http://schemas.openxmlformats.org/drawingml/2006/main" noChangeAspect="1"/>
+            </wp:cNvGraphicFramePr>
+            <a:graphic xmlns:a="http://schemas.openxmlformats.org/drawingml/2006/main">
+              <a:graphicData uri="http://schemas.openxmlformats.org/drawingml/2006/picture">
+                <pic:pic xmlns:pic="http://schemas.openxmlformats.org/drawingml/2006/picture">
+                  <pic:nvPicPr>
+                    <pic:cNvPr id="1344266176" name=""/>
+                    <pic:cNvPicPr/>
+                  </pic:nvPicPr>
+                  <pic:blipFill>
+                    <a:blip r:embed="rId10"/>
+                    <a:stretch>
+                      <a:fillRect/>
+                    </a:stretch>
+                  </pic:blipFill>
+                  <pic:spPr>
+                    <a:xfrm>
+                      <a:off x="0" y="0"/>
+                      <a:ext cx="3049270" cy="1203960"/>
+                    </a:xfrm>
+                    <a:prstGeom prst="rect">
+                      <a:avLst/>
+                    </a:prstGeom>
+                  </pic:spPr>
+                </pic:pic>
+              </a:graphicData>
+            </a:graphic>
+          </wp:inline>
+        </w:drawing>
+      </w:r>
+    </w:p>
+    <w:p>
+      <w:pPr>
+        <w:pStyle w:val="Heading1"/>
         <w:spacing w:before="120"/>
       </w:pPr>
       <w:r>
-        <w:t>References and Citations</w:t>
-      </w:r>
-    </w:p>
-    <w:p>
-      <w:pPr>
-        <w:spacing w:after="120"/>
-      </w:pPr>
-      <w:r>
-        <w:t>Footnotes should be Times New Roman 9-point, and justified to the full width of the column.</w:t>
-      </w:r>
-    </w:p>
-    <w:p>
-      <w:pPr>
-        <w:spacing w:after="120"/>
-      </w:pPr>
-      <w:r>
-        <w:t xml:space="preserve">Use the </w:t>
-      </w:r>
-      <w:r>
-        <w:t xml:space="preserve">“ACM Reference format” </w:t>
-      </w:r>
-      <w:r>
-        <w:t>for references – that is, a numbered list at the end of the article, ordered alphabetically</w:t>
-      </w:r>
-      <w:r>
-        <w:t xml:space="preserve"> and formatted accordingly</w:t>
-      </w:r>
-      <w:r>
-        <w:t xml:space="preserve">. </w:t>
-      </w:r>
-      <w:r>
-        <w:t>See</w:t>
-      </w:r>
-      <w:r>
-        <w:t xml:space="preserve"> examples </w:t>
-      </w:r>
-      <w:r>
-        <w:t xml:space="preserve">of some typical reference types, in the new “ACM Reference format”, </w:t>
-      </w:r>
-      <w:r>
-        <w:t xml:space="preserve">at the end of this document. Within this template, use the style named </w:t>
-      </w:r>
-      <w:r>
-        <w:rPr>
-          <w:i/>
-        </w:rPr>
-        <w:t>references</w:t>
-      </w:r>
-      <w:r>
-        <w:t xml:space="preserve"> for the text</w:t>
-      </w:r>
-      <w:r>
-        <w:t>.</w:t>
-      </w:r>
-      <w:r>
-        <w:t xml:space="preserve"> Acceptable abbreviations, for journal names, can be found here: </w:t>
-      </w:r>
-      <w:hyperlink r:id="rId8" w:history="1">
-        <w:r>
-          <w:rPr>
-            <w:rStyle w:val="Hyperlink"/>
-          </w:rPr>
-          <w:t>http://library.caltech.ed</w:t>
-        </w:r>
-        <w:r>
-          <w:rPr>
-            <w:rStyle w:val="Hyperlink"/>
-          </w:rPr>
-          <w:t>u</w:t>
-        </w:r>
-        <w:r>
-          <w:rPr>
-            <w:rStyle w:val="Hyperlink"/>
-          </w:rPr>
-          <w:t>/reference/abbreviations/</w:t>
-        </w:r>
-      </w:hyperlink>
-      <w:r>
-        <w:t>. Word may try to automatically ‘underline’ hotlinks in your references, the correct style is NO underlining.</w:t>
-      </w:r>
-    </w:p>
-    <w:p>
-      <w:pPr>
-        <w:spacing w:after="120"/>
-      </w:pPr>
-      <w:r>
-        <w:t>The references are also in 9 pt., but that section (see Section 7) is ragged right. References should be published materials accessible to the public. Internal technical reports may be cited only if they are easily accessible (i.e. you can give the address to obtain the report within your citation) and may be obtained by any reader. Proprietary information may not be cited. Private communications should be acknowledged, not referenced  (e.g., “[Robertson, personal communication]”).</w:t>
-      </w:r>
-    </w:p>
-    <w:p>
-      <w:pPr>
-        <w:pStyle w:val="Heading2"/>
-        <w:spacing w:before="120"/>
-      </w:pPr>
-      <w:r>
-        <w:t>Page Numbering, Headers and Footers</w:t>
+        <w:t>CONCLUSION</w:t>
       </w:r>
     </w:p>
     <w:p>
@@ -985,43 +2481,31 @@
         <w:pStyle w:val="BodyTextIndent"/>
         <w:spacing w:after="120"/>
         <w:ind w:firstLine="0"/>
-      </w:pPr>
-      <w:r>
-        <w:t>Do not include headers, footers or page numbers in your submission. These will be added when the publications are assembled.</w:t>
-      </w:r>
-    </w:p>
-    <w:p>
-      <w:pPr>
-        <w:pStyle w:val="Heading1"/>
-        <w:spacing w:before="120"/>
-      </w:pPr>
-      <w:r>
-        <w:t>FIGURES/CAPTIONS</w:t>
-      </w:r>
-    </w:p>
-    <w:p>
-      <w:pPr>
-        <w:spacing w:after="120"/>
-      </w:pPr>
-      <w:r>
-        <w:t>Place Tables/Figures/Images in text as close to the reference as possible (see Figure 1).  It may extend across both columns to a maximum width of 17.78 cm (7”).</w:t>
-      </w:r>
-    </w:p>
-    <w:p>
-      <w:pPr>
-        <w:spacing w:after="120"/>
-      </w:pPr>
-      <w:r>
-        <w:t>Captions should be Times New Roman 9-point bold.  They should be numbered (e.g., “Table 1” or “Figure 2”), please note that the word for Table and Figure are spelled out. Figure’s captions should be centered beneath the image or picture, and Table captions should be centered above the table body.</w:t>
-      </w:r>
-    </w:p>
-    <w:p>
-      <w:pPr>
-        <w:pStyle w:val="Heading1"/>
-        <w:spacing w:before="120"/>
-      </w:pPr>
-      <w:r>
-        <w:t>SECTIONS</w:t>
+        <w:rPr>
+          <w:sz w:val="20"/>
+          <w:szCs w:val="21"/>
+        </w:rPr>
+      </w:pPr>
+      <w:r>
+        <w:rPr>
+          <w:sz w:val="20"/>
+          <w:szCs w:val="21"/>
+        </w:rPr>
+        <w:t>Th</w:t>
+      </w:r>
+      <w:r>
+        <w:rPr>
+          <w:sz w:val="20"/>
+          <w:szCs w:val="21"/>
+        </w:rPr>
+        <w:t xml:space="preserve">is project </w:t>
+      </w:r>
+      <w:r>
+        <w:rPr>
+          <w:sz w:val="20"/>
+          <w:szCs w:val="21"/>
+        </w:rPr>
+        <w:t>explored the use of machine learning techniques to predict stock prices using historical market data, focusing on the SPY ETF. Two models were developed and compared: a baseline LightGBM model and a deep learning-based Long Short-Term Memory (LSTM) network. The primary goal was to evaluate how well each method could learn temporal patterns and generalize to unseen data.</w:t>
       </w:r>
     </w:p>
     <w:p>
@@ -1030,13 +2514,82 @@
         <w:spacing w:after="120"/>
         <w:ind w:firstLine="0"/>
         <w:rPr>
-          <w:rFonts w:cs="Miriam"/>
-          <w:b/>
-          <w:bCs/>
-          <w:szCs w:val="18"/>
-          <w:lang w:eastAsia="en-AU"/>
-        </w:rPr>
-      </w:pPr>
+          <w:sz w:val="20"/>
+          <w:szCs w:val="21"/>
+        </w:rPr>
+      </w:pPr>
+      <w:r>
+        <w:rPr>
+          <w:sz w:val="20"/>
+          <w:szCs w:val="21"/>
+        </w:rPr>
+        <w:t xml:space="preserve">The LSTM model, designed to capture long-term dependencies in sequential data, consistently outperformed the LightGBM model in both quantitative metrics and qualitative predictions. It achieved a test </w:t>
+      </w:r>
+      <w:r>
+        <w:rPr>
+          <w:sz w:val="20"/>
+          <w:szCs w:val="21"/>
+        </w:rPr>
+        <w:t>R</w:t>
+      </w:r>
+      <w:r>
+        <w:rPr>
+          <w:sz w:val="20"/>
+          <w:szCs w:val="21"/>
+          <w:vertAlign w:val="superscript"/>
+        </w:rPr>
+        <w:t>2</w:t>
+      </w:r>
+      <w:r>
+        <w:rPr>
+          <w:sz w:val="20"/>
+          <w:szCs w:val="21"/>
+        </w:rPr>
+        <w:t xml:space="preserve"> Score</w:t>
+      </w:r>
+      <w:r>
+        <w:rPr>
+          <w:sz w:val="20"/>
+          <w:szCs w:val="21"/>
+        </w:rPr>
+        <w:t xml:space="preserve"> of </w:t>
+      </w:r>
+      <w:r>
+        <w:rPr>
+          <w:sz w:val="20"/>
+          <w:szCs w:val="21"/>
+        </w:rPr>
+        <w:t xml:space="preserve">0.9905 and closely tracked actual price movements, indicating strong generalization and predictive accuracy. In contrast, despite hyperparameter tuning, the LightGBM model significantly overfit the training data and failed to produce meaningful test results, with a negative </w:t>
+      </w:r>
+      <w:r>
+        <w:rPr>
+          <w:sz w:val="20"/>
+          <w:szCs w:val="21"/>
+        </w:rPr>
+        <w:t>R</w:t>
+      </w:r>
+      <w:r>
+        <w:rPr>
+          <w:sz w:val="20"/>
+          <w:szCs w:val="21"/>
+          <w:vertAlign w:val="superscript"/>
+        </w:rPr>
+        <w:t>2</w:t>
+      </w:r>
+      <w:r>
+        <w:rPr>
+          <w:sz w:val="20"/>
+          <w:szCs w:val="21"/>
+        </w:rPr>
+        <w:t xml:space="preserve"> Score</w:t>
+      </w:r>
+      <w:r>
+        <w:rPr>
+          <w:sz w:val="20"/>
+          <w:szCs w:val="21"/>
+        </w:rPr>
+        <w:t xml:space="preserve"> and flat predictions.</w:t>
+      </w:r>
     </w:p>
     <w:p>
       <w:pPr>
@@ -1044,439 +2597,69 @@
         <w:spacing w:after="120"/>
         <w:ind w:firstLine="0"/>
         <w:rPr>
-          <w:rFonts w:cs="Miriam"/>
-          <w:b/>
-          <w:bCs/>
-          <w:szCs w:val="18"/>
-          <w:lang w:eastAsia="en-AU"/>
-        </w:rPr>
-      </w:pPr>
+          <w:sz w:val="20"/>
+          <w:szCs w:val="21"/>
+        </w:rPr>
+      </w:pPr>
+      <w:r>
+        <w:rPr>
+          <w:sz w:val="20"/>
+          <w:szCs w:val="21"/>
+        </w:rPr>
+        <w:t xml:space="preserve">These findings reaffirm the advantage of recurrent neural networks in financial time series forecasting, especially when the data exhibits complex, time-dependent structures. The training loss plots further confirm that the LSTM model converged stably without signs of overfitting, highlighting the reliability of its training process. </w:t>
+      </w:r>
     </w:p>
     <w:p>
       <w:pPr>
         <w:pStyle w:val="BodyTextIndent"/>
         <w:spacing w:after="120"/>
         <w:ind w:firstLine="0"/>
-        <w:rPr>
-          <w:rFonts w:cs="Miriam"/>
-          <w:b/>
-          <w:bCs/>
-          <w:szCs w:val="18"/>
-          <w:lang w:eastAsia="en-AU"/>
-        </w:rPr>
-      </w:pPr>
-    </w:p>
-    <w:p>
-      <w:pPr>
-        <w:pStyle w:val="BodyTextIndent"/>
-        <w:spacing w:after="120"/>
-        <w:ind w:firstLine="0"/>
-      </w:pPr>
-      <w:r>
-        <w:rPr>
-          <w:noProof/>
-          <w:sz w:val="20"/>
-        </w:rPr>
-        <mc:AlternateContent>
-          <mc:Choice Requires="wpg">
-            <w:drawing>
-              <wp:anchor distT="0" distB="0" distL="114300" distR="114300" simplePos="0" relativeHeight="251657728" behindDoc="0" locked="0" layoutInCell="1" allowOverlap="1">
-                <wp:simplePos x="0" y="0"/>
-                <wp:positionH relativeFrom="column">
-                  <wp:posOffset>3366135</wp:posOffset>
-                </wp:positionH>
-                <wp:positionV relativeFrom="paragraph">
-                  <wp:posOffset>-5213985</wp:posOffset>
-                </wp:positionV>
-                <wp:extent cx="3086100" cy="1828800"/>
-                <wp:effectExtent l="0" t="0" r="0" b="0"/>
-                <wp:wrapSquare wrapText="bothSides"/>
-                <wp:docPr id="1" name="Group 6"/>
-                <wp:cNvGraphicFramePr>
-                  <a:graphicFrameLocks xmlns:a="http://schemas.openxmlformats.org/drawingml/2006/main"/>
-                </wp:cNvGraphicFramePr>
-                <a:graphic xmlns:a="http://schemas.openxmlformats.org/drawingml/2006/main">
-                  <a:graphicData uri="http://schemas.microsoft.com/office/word/2010/wordprocessingGroup">
-                    <wpg:wgp>
-                      <wpg:cNvGrpSpPr>
-                        <a:grpSpLocks/>
-                      </wpg:cNvGrpSpPr>
-                      <wpg:grpSpPr bwMode="auto">
-                        <a:xfrm>
-                          <a:off x="0" y="0"/>
-                          <a:ext cx="3086100" cy="1828800"/>
-                          <a:chOff x="6381" y="1444"/>
-                          <a:chExt cx="4860" cy="2880"/>
-                        </a:xfrm>
-                      </wpg:grpSpPr>
-                      <pic:pic xmlns:pic="http://schemas.openxmlformats.org/drawingml/2006/picture">
-                        <pic:nvPicPr>
-                          <pic:cNvPr id="2" name="Picture 3" descr="VRH-after"/>
-                          <pic:cNvPicPr preferRelativeResize="0">
-                            <a:picLocks noChangeAspect="1" noChangeArrowheads="1"/>
-                          </pic:cNvPicPr>
-                        </pic:nvPicPr>
-                        <pic:blipFill>
-                          <a:blip r:embed="rId9">
-                            <a:extLst>
-                              <a:ext uri="{28A0092B-C50C-407E-A947-70E740481C1C}">
-                                <a14:useLocalDpi xmlns:a14="http://schemas.microsoft.com/office/drawing/2010/main" val="0"/>
-                              </a:ext>
-                            </a:extLst>
-                          </a:blip>
-                          <a:srcRect/>
-                          <a:stretch>
-                            <a:fillRect/>
-                          </a:stretch>
-                        </pic:blipFill>
-                        <pic:spPr bwMode="auto">
-                          <a:xfrm>
-                            <a:off x="6381" y="1444"/>
-                            <a:ext cx="4860" cy="2416"/>
-                          </a:xfrm>
-                          <a:prstGeom prst="rect">
-                            <a:avLst/>
-                          </a:prstGeom>
-                          <a:noFill/>
-                          <a:ln>
-                            <a:noFill/>
-                          </a:ln>
-                          <a:extLst>
-                            <a:ext uri="{909E8E84-426E-40DD-AFC4-6F175D3DCCD1}">
-                              <a14:hiddenFill xmlns:a14="http://schemas.microsoft.com/office/drawing/2010/main">
-                                <a:solidFill>
-                                  <a:srgbClr val="FFFFFF"/>
-                                </a:solidFill>
-                              </a14:hiddenFill>
-                            </a:ext>
-                            <a:ext uri="{91240B29-F687-4F45-9708-019B960494DF}">
-                              <a14:hiddenLine xmlns:a14="http://schemas.microsoft.com/office/drawing/2010/main" w="9525">
-                                <a:solidFill>
-                                  <a:srgbClr val="000000"/>
-                                </a:solidFill>
-                                <a:miter lim="800000"/>
-                                <a:headEnd/>
-                                <a:tailEnd/>
-                              </a14:hiddenLine>
-                            </a:ext>
-                          </a:extLst>
-                        </pic:spPr>
-                      </pic:pic>
-                      <wps:wsp>
-                        <wps:cNvPr id="3" name="Text Box 4"/>
-                        <wps:cNvSpPr txBox="1">
-                          <a:spLocks noChangeArrowheads="1"/>
-                        </wps:cNvSpPr>
-                        <wps:spPr bwMode="auto">
-                          <a:xfrm>
-                            <a:off x="6561" y="3792"/>
-                            <a:ext cx="4598" cy="532"/>
-                          </a:xfrm>
-                          <a:prstGeom prst="rect">
-                            <a:avLst/>
-                          </a:prstGeom>
-                          <a:solidFill>
-                            <a:srgbClr val="FFFFFF"/>
-                          </a:solidFill>
-                          <a:ln>
-                            <a:noFill/>
-                          </a:ln>
-                          <a:effectLst/>
-                          <a:extLst>
-                            <a:ext uri="{91240B29-F687-4F45-9708-019B960494DF}">
-                              <a14:hiddenLine xmlns:a14="http://schemas.microsoft.com/office/drawing/2010/main" w="9525">
-                                <a:solidFill>
-                                  <a:srgbClr val="000000"/>
-                                </a:solidFill>
-                                <a:miter lim="800000"/>
-                                <a:headEnd/>
-                                <a:tailEnd/>
-                              </a14:hiddenLine>
-                            </a:ext>
-                            <a:ext uri="{AF507438-7753-43E0-B8FC-AC1667EBCBE1}">
-                              <a14:hiddenEffects xmlns:a14="http://schemas.microsoft.com/office/drawing/2010/main">
-                                <a:effectLst>
-                                  <a:outerShdw dist="35921" dir="2700000" algn="ctr" rotWithShape="0">
-                                    <a:srgbClr val="808080"/>
-                                  </a:outerShdw>
-                                </a:effectLst>
-                              </a14:hiddenEffects>
-                            </a:ext>
-                          </a:extLst>
-                        </wps:spPr>
-                        <wps:txbx>
-                          <w:txbxContent>
-                            <w:p>
-                              <w:pPr>
-                                <w:pStyle w:val="Caption"/>
-                              </w:pPr>
-                              <w:r>
-                                <w:t>Figure 1. Insert caption to place caption below figure.</w:t>
-                              </w:r>
-                            </w:p>
-                            <w:p>
-                              <w:pPr>
-                                <w:pStyle w:val="Caption"/>
-                              </w:pPr>
-                            </w:p>
-                            <w:p>
-                              <w:pPr>
-                                <w:pStyle w:val="Caption"/>
-                              </w:pPr>
-                              <w:r>
-                                <w:t>.</w:t>
-                              </w:r>
-                            </w:p>
-                            <w:p>
-                              <w:pPr>
-                                <w:rPr>
-                                  <w:lang w:val="en-AU"/>
-                                </w:rPr>
-                              </w:pPr>
-                            </w:p>
-                            <w:p>
-                              <w:pPr>
-                                <w:rPr>
-                                  <w:lang w:val="en-AU"/>
-                                </w:rPr>
-                              </w:pPr>
-                            </w:p>
-                          </w:txbxContent>
-                        </wps:txbx>
-                        <wps:bodyPr rot="0" vert="horz" wrap="square" lIns="91440" tIns="45720" rIns="91440" bIns="45720" anchor="t" anchorCtr="0" upright="1">
-                          <a:noAutofit/>
-                        </wps:bodyPr>
-                      </wps:wsp>
-                    </wpg:wgp>
-                  </a:graphicData>
-                </a:graphic>
-                <wp14:sizeRelH relativeFrom="page">
-                  <wp14:pctWidth>0</wp14:pctWidth>
-                </wp14:sizeRelH>
-                <wp14:sizeRelV relativeFrom="page">
-                  <wp14:pctHeight>0</wp14:pctHeight>
-                </wp14:sizeRelV>
-              </wp:anchor>
-            </w:drawing>
-          </mc:Choice>
-          <mc:Fallback>
-            <w:pict>
-              <v:group id="Group 6" o:spid="_x0000_s1026" style="position:absolute;left:0;text-align:left;margin-left:265.05pt;margin-top:-410.55pt;width:243pt;height:2in;z-index:251657728" coordorigin="6381,1444" coordsize="4860,2880" o:gfxdata="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">
-                <v:shapetype id="_x0000_t75" coordsize="21600,21600" o:spt="75" o:preferrelative="t" path="m@4@5l@4@11@9@11@9@5xe" filled="f" stroked="f">
-                  <v:stroke joinstyle="miter"/>
-                  <v:formulas>
-                    <v:f eqn="if lineDrawn pixelLineWidth 0"/>
-                    <v:f eqn="sum @0 1 0"/>
-                    <v:f eqn="sum 0 0 @1"/>
-                    <v:f eqn="prod @2 1 2"/>
-                    <v:f eqn="prod @3 21600 pixelWidth"/>
-                    <v:f eqn="prod @3 21600 pixelHeight"/>
-                    <v:f eqn="sum @0 0 1"/>
-                    <v:f eqn="prod @6 1 2"/>
-                    <v:f eqn="prod @7 21600 pixelWidth"/>
-                    <v:f eqn="sum @8 21600 0"/>
-                    <v:f eqn="prod @7 21600 pixelHeight"/>
-                    <v:f eqn="sum @10 21600 0"/>
-                  </v:formulas>
-                  <v:path o:extrusionok="f" gradientshapeok="t" o:connecttype="rect"/>
-                  <o:lock v:ext="edit" aspectratio="t"/>
-                </v:shapetype>
-                <v:shape id="Picture 3" o:spid="_x0000_s1027" type="#_x0000_t75" alt="VRH-after" style="position:absolute;left:6381;top:1444;width:4860;height:2416;visibility:visible;mso-wrap-style:square" o:preferrelative="f" o:gfxdata="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">
-                  <v:imagedata r:id="rId10" o:title="VRH-after"/>
-                </v:shape>
-                <v:shapetype id="_x0000_t202" coordsize="21600,21600" o:spt="202" path="m,l,21600r21600,l21600,xe">
-                  <v:stroke joinstyle="miter"/>
-                  <v:path gradientshapeok="t" o:connecttype="rect"/>
-                </v:shapetype>
-                <v:shape id="Text Box 4" o:spid="_x0000_s1028" type="#_x0000_t202" style="position:absolute;left:6561;top:3792;width:4598;height:532;visibility:visible;mso-wrap-style:square;v-text-anchor:top" o:gfxdata="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" stroked="f">
-                  <v:textbox>
-                    <w:txbxContent>
-                      <w:p>
-                        <w:pPr>
-                          <w:pStyle w:val="Caption"/>
-                        </w:pPr>
-                        <w:r>
-                          <w:t>Figure 1. Insert caption to place caption below figure.</w:t>
-                        </w:r>
-                      </w:p>
-                      <w:p>
-                        <w:pPr>
-                          <w:pStyle w:val="Caption"/>
-                        </w:pPr>
-                      </w:p>
-                      <w:p>
-                        <w:pPr>
-                          <w:pStyle w:val="Caption"/>
-                        </w:pPr>
-                        <w:r>
-                          <w:t>.</w:t>
-                        </w:r>
-                      </w:p>
-                      <w:p>
-                        <w:pPr>
-                          <w:rPr>
-                            <w:lang w:val="en-AU"/>
-                          </w:rPr>
-                        </w:pPr>
-                      </w:p>
-                      <w:p>
-                        <w:pPr>
-                          <w:rPr>
-                            <w:lang w:val="en-AU"/>
-                          </w:rPr>
-                        </w:pPr>
-                      </w:p>
-                    </w:txbxContent>
-                  </v:textbox>
-                </v:shape>
-                <w10:wrap type="square"/>
-              </v:group>
-            </w:pict>
-          </mc:Fallback>
-        </mc:AlternateContent>
-      </w:r>
-      <w:r>
-        <w:t>The heading of a section should be in Times New Roman 12-point bold in all-capitals flush left with an additional 6-points of white space above the section head.  Sections and subsequent sub- sections should be numbered and flush left. For a section head and a subsection head together (such as Section 3 and subsection 3.1), use no additional space above the subsection head.</w:t>
-      </w:r>
-    </w:p>
-    <w:p>
-      <w:pPr>
-        <w:pStyle w:val="Heading2"/>
-        <w:spacing w:before="120"/>
-      </w:pPr>
-      <w:r>
-        <w:t>Subsections</w:t>
-      </w:r>
-    </w:p>
-    <w:p>
-      <w:pPr>
-        <w:spacing w:after="120"/>
-      </w:pPr>
-      <w:r>
-        <w:t xml:space="preserve">The heading of subsections should be in Times New Roman 12-point bold with only the initial letters capitalized. (Note: For </w:t>
-      </w:r>
-      <w:r>
-        <w:t xml:space="preserve">subsections and subsubsections, a word like </w:t>
-      </w:r>
-      <w:r>
-        <w:rPr>
-          <w:i/>
-        </w:rPr>
-        <w:t>the</w:t>
-      </w:r>
-      <w:r>
-        <w:t xml:space="preserve"> or </w:t>
-      </w:r>
-      <w:r>
-        <w:rPr>
-          <w:i/>
-        </w:rPr>
-        <w:t>a</w:t>
-      </w:r>
-      <w:r>
-        <w:t xml:space="preserve"> is not capitalized unless it is the first word of the header.)</w:t>
-      </w:r>
-    </w:p>
-    <w:p>
-      <w:pPr>
-        <w:pStyle w:val="Heading3"/>
-        <w:spacing w:before="120"/>
-      </w:pPr>
-      <w:r>
-        <w:t>Subsubsections</w:t>
-      </w:r>
-    </w:p>
-    <w:p>
-      <w:pPr>
-        <w:pStyle w:val="BodyTextIndent"/>
-        <w:spacing w:after="120"/>
-        <w:ind w:firstLine="0"/>
-      </w:pPr>
-      <w:r>
-        <w:t>The heading for subsubsections should be in Times New Roman 11-point italic with initial letters capitalized and 6-points of white space above the subsubsection head.</w:t>
-      </w:r>
-    </w:p>
-    <w:p>
-      <w:pPr>
-        <w:pStyle w:val="Heading4"/>
-        <w:spacing w:before="120"/>
-      </w:pPr>
-      <w:r>
-        <w:t>Subsubsections</w:t>
-      </w:r>
-    </w:p>
-    <w:p>
-      <w:pPr>
-        <w:pStyle w:val="BodyTextIndent"/>
-        <w:spacing w:after="120"/>
-        <w:ind w:firstLine="0"/>
-      </w:pPr>
-      <w:r>
-        <w:t>The heading for subsubsections should be in Times New Roman 11-point italic with initial letters capitalized.</w:t>
-      </w:r>
-    </w:p>
-    <w:p>
-      <w:pPr>
-        <w:pStyle w:val="Heading4"/>
-        <w:spacing w:before="120"/>
-      </w:pPr>
-      <w:r>
-        <w:t>Subsubsections</w:t>
-      </w:r>
-    </w:p>
-    <w:p>
-      <w:pPr>
-        <w:pStyle w:val="BodyTextIndent"/>
-        <w:spacing w:after="120"/>
-        <w:ind w:firstLine="0"/>
-      </w:pPr>
-      <w:r>
-        <w:t>The heading for subsubsections should be in Times New Roman 11-point italic with initial letters capitalized.</w:t>
+      </w:pPr>
+      <w:r>
+        <w:rPr>
+          <w:sz w:val="20"/>
+          <w:szCs w:val="21"/>
+        </w:rPr>
+        <w:t>Future directions for this project include enhancing input features with technical indicators and macroeconomic signals, experimenting with hybrid architectures and incorporating attention mechanisms or transformer-based models to better capture long-range dependencies. Additionally, evaluating model performances across multiple assets and market conditions could provide deeper insights into the robustness and scalability of these approaches.</w:t>
       </w:r>
     </w:p>
     <w:p>
       <w:pPr>
         <w:pStyle w:val="Heading1"/>
-        <w:spacing w:before="120"/>
-      </w:pPr>
-      <w:r>
-        <w:t>ACKNOWLEDGMENTS</w:t>
-      </w:r>
-    </w:p>
-    <w:p>
-      <w:pPr>
-        <w:pStyle w:val="BodyTextIndent"/>
-        <w:spacing w:after="120"/>
-        <w:ind w:firstLine="0"/>
-      </w:pPr>
-      <w:r>
-        <w:t>Our thanks to ACM SIGCHI for allowing us to modify templates they had developed.</w:t>
-      </w:r>
-    </w:p>
-    <w:p>
-      <w:pPr>
-        <w:pStyle w:val="Heading1"/>
-        <w:spacing w:before="120"/>
-      </w:pPr>
-      <w:r>
-        <w:t>REFERENCES</w:t>
+      </w:pPr>
+      <w:r>
+        <w:t>References</w:t>
       </w:r>
     </w:p>
     <w:p>
       <w:pPr>
         <w:pStyle w:val="References"/>
-      </w:pPr>
-      <w:r>
+        <w:rPr>
+          <w:sz w:val="20"/>
+          <w:szCs w:val="21"/>
+        </w:rPr>
+      </w:pPr>
+      <w:r>
+        <w:rPr>
+          <w:sz w:val="20"/>
+          <w:szCs w:val="21"/>
+        </w:rPr>
         <w:t xml:space="preserve">Patel, J., Shah, S., Thakkar, P., and Kotecha, K. 2015. Predicting stock and stock price index movement using trend deterministic data preparation and machine learning techniques. </w:t>
       </w:r>
       <w:r>
         <w:rPr>
           <w:i/>
           <w:iCs/>
+          <w:sz w:val="20"/>
+          <w:szCs w:val="21"/>
         </w:rPr>
         <w:t xml:space="preserve">Expert Syst. Appl. </w:t>
       </w:r>
       <w:r>
+        <w:rPr>
+          <w:sz w:val="20"/>
+          <w:szCs w:val="21"/>
+        </w:rPr>
         <w:t>42, 1 (Jan. 2015), 259-268. DOI=https://doi.org/10.1016/j.eswa.2014.07.040.</w:t>
       </w:r>
     </w:p>
@@ -1484,36 +2667,63 @@
       <w:pPr>
         <w:pStyle w:val="References"/>
         <w:rPr>
-          <w:sz w:val="24"/>
-        </w:rPr>
-      </w:pPr>
-      <w:r>
+          <w:sz w:val="28"/>
+          <w:szCs w:val="21"/>
+        </w:rPr>
+      </w:pPr>
+      <w:r>
+        <w:rPr>
+          <w:sz w:val="20"/>
+          <w:szCs w:val="21"/>
+        </w:rPr>
         <w:t xml:space="preserve">Kara, Y., </w:t>
       </w:r>
       <w:proofErr w:type="spellStart"/>
       <w:r>
+        <w:rPr>
+          <w:sz w:val="20"/>
+          <w:szCs w:val="21"/>
+        </w:rPr>
         <w:t>Boyacioglu</w:t>
       </w:r>
       <w:proofErr w:type="spellEnd"/>
       <w:r>
+        <w:rPr>
+          <w:sz w:val="20"/>
+          <w:szCs w:val="21"/>
+        </w:rPr>
         <w:t xml:space="preserve">, M. A., and </w:t>
       </w:r>
       <w:proofErr w:type="spellStart"/>
       <w:r>
+        <w:rPr>
+          <w:sz w:val="20"/>
+          <w:szCs w:val="21"/>
+        </w:rPr>
         <w:t>Baykan</w:t>
       </w:r>
       <w:proofErr w:type="spellEnd"/>
       <w:r>
+        <w:rPr>
+          <w:sz w:val="20"/>
+          <w:szCs w:val="21"/>
+        </w:rPr>
         <w:t xml:space="preserve">, Ö. K. 2011. Predicting direction of stock price index movement using artificial neural networks and support vector machines: The sample of the Istanbul Stock Exchange. </w:t>
       </w:r>
       <w:r>
         <w:rPr>
           <w:i/>
           <w:iCs/>
+          <w:sz w:val="20"/>
+          <w:szCs w:val="21"/>
         </w:rPr>
         <w:t>Expert Syst. Appl.</w:t>
       </w:r>
       <w:r>
+        <w:rPr>
+          <w:sz w:val="20"/>
+          <w:szCs w:val="21"/>
+        </w:rPr>
         <w:t xml:space="preserve"> 38, 5 (May 2011), 5311–5319. DOI= https://doi.org/10.1016/j.eswa.2010.10.027.</w:t>
       </w:r>
     </w:p>
@@ -1521,20 +2731,31 @@
       <w:pPr>
         <w:pStyle w:val="References"/>
         <w:rPr>
-          <w:sz w:val="24"/>
-        </w:rPr>
-      </w:pPr>
-      <w:r>
+          <w:sz w:val="28"/>
+          <w:szCs w:val="21"/>
+        </w:rPr>
+      </w:pPr>
+      <w:r>
+        <w:rPr>
+          <w:sz w:val="20"/>
+          <w:szCs w:val="21"/>
+        </w:rPr>
         <w:t xml:space="preserve">Fischer, T., and Krauss, C. 2018. Deep learning with long short-term memory networks for financial market predictions. </w:t>
       </w:r>
       <w:r>
         <w:rPr>
           <w:i/>
           <w:iCs/>
+          <w:sz w:val="20"/>
+          <w:szCs w:val="21"/>
         </w:rPr>
         <w:t>Eur. J. Oper. Res.</w:t>
       </w:r>
       <w:r>
+        <w:rPr>
+          <w:sz w:val="20"/>
+          <w:szCs w:val="21"/>
+        </w:rPr>
         <w:t xml:space="preserve"> 270, 2 (Oct. 2018), 654–669. DOI= https://doi.org/10.1016/j.ejor.2017.11.054.</w:t>
       </w:r>
     </w:p>
@@ -1615,7 +2836,6 @@
           <w:ilvl w:val="0"/>
           <w:numId w:val="0"/>
         </w:numPr>
-        <w:ind w:left="360" w:hanging="360"/>
         <w:sectPr>
           <w:type w:val="continuous"/>
           <w:pgSz w:w="12240" w:h="15840" w:code="1"/>
@@ -1627,27 +2847,8 @@
     <w:p>
       <w:pPr>
         <w:pStyle w:val="Paper-Title"/>
-      </w:pPr>
-      <w:r>
-        <w:lastRenderedPageBreak/>
-        <w:t xml:space="preserve">Columns on Last Page Should Be Made </w:t>
-      </w:r>
-      <w:proofErr w:type="gramStart"/>
-      <w:r>
-        <w:t>As</w:t>
-      </w:r>
-      <w:proofErr w:type="gramEnd"/>
-      <w:r>
-        <w:t xml:space="preserve"> Close </w:t>
-      </w:r>
-      <w:proofErr w:type="gramStart"/>
-      <w:r>
-        <w:t>As</w:t>
-      </w:r>
-      <w:proofErr w:type="gramEnd"/>
-      <w:r>
-        <w:t xml:space="preserve"> Possible to Equal Length</w:t>
-      </w:r>
+        <w:jc w:val="both"/>
+      </w:pPr>
     </w:p>
     <w:sectPr>
       <w:type w:val="continuous"/>
@@ -1728,23 +2929,6 @@
     <w:p>
       <w:r>
         <w:continuationSeparator/>
-      </w:r>
-    </w:p>
-  </w:footnote>
-  <w:footnote w:id="1">
-    <w:p>
-      <w:pPr>
-        <w:pStyle w:val="FootnoteText"/>
-      </w:pPr>
-      <w:r>
-        <w:rPr>
-          <w:rStyle w:val="FootnoteReference"/>
-        </w:rPr>
-        <w:footnoteRef/>
-      </w:r>
-      <w:r>
-        <w:tab/>
-        <w:t>If necessary, you may place some address information in a footnote, or in a named section at the end of your paper.</w:t>
       </w:r>
     </w:p>
   </w:footnote>
@@ -1831,6 +3015,119 @@
     </w:lvl>
   </w:abstractNum>
   <w:abstractNum w:abstractNumId="1" w15:restartNumberingAfterBreak="0">
+    <w:nsid w:val="37F61D58"/>
+    <w:multiLevelType w:val="hybridMultilevel"/>
+    <w:tmpl w:val="DEA85F42"/>
+    <w:lvl w:ilvl="0" w:tplc="05D05914">
+      <w:start w:val="6"/>
+      <w:numFmt w:val="bullet"/>
+      <w:lvlText w:val="-"/>
+      <w:lvlJc w:val="left"/>
+      <w:pPr>
+        <w:ind w:left="720" w:hanging="360"/>
+      </w:pPr>
+      <w:rPr>
+        <w:rFonts w:ascii="Times New Roman" w:eastAsia="Times New Roman" w:hAnsi="Times New Roman" w:cs="Times New Roman" w:hint="default"/>
+      </w:rPr>
+    </w:lvl>
+    <w:lvl w:ilvl="1" w:tplc="04090003" w:tentative="1">
+      <w:start w:val="1"/>
+      <w:numFmt w:val="bullet"/>
+      <w:lvlText w:val="o"/>
+      <w:lvlJc w:val="left"/>
+      <w:pPr>
+        <w:ind w:left="1440" w:hanging="360"/>
+      </w:pPr>
+      <w:rPr>
+        <w:rFonts w:ascii="Courier New" w:hAnsi="Courier New" w:hint="default"/>
+      </w:rPr>
+    </w:lvl>
+    <w:lvl w:ilvl="2" w:tplc="04090005" w:tentative="1">
+      <w:start w:val="1"/>
+      <w:numFmt w:val="bullet"/>
+      <w:lvlText w:val=""/>
+      <w:lvlJc w:val="left"/>
+      <w:pPr>
+        <w:ind w:left="2160" w:hanging="360"/>
+      </w:pPr>
+      <w:rPr>
+        <w:rFonts w:ascii="Wingdings" w:hAnsi="Wingdings" w:hint="default"/>
+      </w:rPr>
+    </w:lvl>
+    <w:lvl w:ilvl="3" w:tplc="04090001" w:tentative="1">
+      <w:start w:val="1"/>
+      <w:numFmt w:val="bullet"/>
+      <w:lvlText w:val=""/>
+      <w:lvlJc w:val="left"/>
+      <w:pPr>
+        <w:ind w:left="2880" w:hanging="360"/>
+      </w:pPr>
+      <w:rPr>
+        <w:rFonts w:ascii="Symbol" w:hAnsi="Symbol" w:hint="default"/>
+      </w:rPr>
+    </w:lvl>
+    <w:lvl w:ilvl="4" w:tplc="04090003" w:tentative="1">
+      <w:start w:val="1"/>
+      <w:numFmt w:val="bullet"/>
+      <w:lvlText w:val="o"/>
+      <w:lvlJc w:val="left"/>
+      <w:pPr>
+        <w:ind w:left="3600" w:hanging="360"/>
+      </w:pPr>
+      <w:rPr>
+        <w:rFonts w:ascii="Courier New" w:hAnsi="Courier New" w:hint="default"/>
+      </w:rPr>
+    </w:lvl>
+    <w:lvl w:ilvl="5" w:tplc="04090005" w:tentative="1">
+      <w:start w:val="1"/>
+      <w:numFmt w:val="bullet"/>
+      <w:lvlText w:val=""/>
+      <w:lvlJc w:val="left"/>
+      <w:pPr>
+        <w:ind w:left="4320" w:hanging="360"/>
+      </w:pPr>
+      <w:rPr>
+        <w:rFonts w:ascii="Wingdings" w:hAnsi="Wingdings" w:hint="default"/>
+      </w:rPr>
+    </w:lvl>
+    <w:lvl w:ilvl="6" w:tplc="04090001" w:tentative="1">
+      <w:start w:val="1"/>
+      <w:numFmt w:val="bullet"/>
+      <w:lvlText w:val=""/>
+      <w:lvlJc w:val="left"/>
+      <w:pPr>
+        <w:ind w:left="5040" w:hanging="360"/>
+      </w:pPr>
+      <w:rPr>
+        <w:rFonts w:ascii="Symbol" w:hAnsi="Symbol" w:hint="default"/>
+      </w:rPr>
+    </w:lvl>
+    <w:lvl w:ilvl="7" w:tplc="04090003" w:tentative="1">
+      <w:start w:val="1"/>
+      <w:numFmt w:val="bullet"/>
+      <w:lvlText w:val="o"/>
+      <w:lvlJc w:val="left"/>
+      <w:pPr>
+        <w:ind w:left="5760" w:hanging="360"/>
+      </w:pPr>
+      <w:rPr>
+        <w:rFonts w:ascii="Courier New" w:hAnsi="Courier New" w:hint="default"/>
+      </w:rPr>
+    </w:lvl>
+    <w:lvl w:ilvl="8" w:tplc="04090005" w:tentative="1">
+      <w:start w:val="1"/>
+      <w:numFmt w:val="bullet"/>
+      <w:lvlText w:val=""/>
+      <w:lvlJc w:val="left"/>
+      <w:pPr>
+        <w:ind w:left="6480" w:hanging="360"/>
+      </w:pPr>
+      <w:rPr>
+        <w:rFonts w:ascii="Wingdings" w:hAnsi="Wingdings" w:hint="default"/>
+      </w:rPr>
+    </w:lvl>
+  </w:abstractNum>
+  <w:abstractNum w:abstractNumId="2" w15:restartNumberingAfterBreak="0">
     <w:nsid w:val="6F1D6A21"/>
     <w:multiLevelType w:val="singleLevel"/>
     <w:tmpl w:val="A100F9DC"/>
@@ -1856,6 +3153,9 @@
     <w:abstractNumId w:val="0"/>
   </w:num>
   <w:num w:numId="2" w16cid:durableId="502864611">
+    <w:abstractNumId w:val="2"/>
+  </w:num>
+  <w:num w:numId="3" w16cid:durableId="1712150363">
     <w:abstractNumId w:val="1"/>
   </w:num>
 </w:numbering>
@@ -2156,6 +3456,7 @@
   <w:style w:type="paragraph" w:default="1" w:styleId="Normal">
     <w:name w:val="Normal"/>
     <w:qFormat/>
+    <w:rsid w:val="00750FF7"/>
     <w:pPr>
       <w:spacing w:after="80"/>
       <w:jc w:val="both"/>
@@ -2188,6 +3489,7 @@
     <w:name w:val="heading 2"/>
     <w:basedOn w:val="Heading1"/>
     <w:next w:val="Normal"/>
+    <w:link w:val="Heading2Char"/>
     <w:qFormat/>
     <w:pPr>
       <w:numPr>
@@ -2473,6 +3775,7 @@
   <w:style w:type="paragraph" w:styleId="BodyTextIndent">
     <w:name w:val="Body Text Indent"/>
     <w:basedOn w:val="Normal"/>
+    <w:link w:val="BodyTextIndentChar"/>
     <w:pPr>
       <w:spacing w:after="0"/>
       <w:ind w:firstLine="360"/>
@@ -2575,6 +3878,37 @@
     <w:rPr>
       <w:sz w:val="24"/>
       <w:szCs w:val="24"/>
+    </w:rPr>
+  </w:style>
+  <w:style w:type="character" w:customStyle="1" w:styleId="Heading2Char">
+    <w:name w:val="Heading 2 Char"/>
+    <w:basedOn w:val="DefaultParagraphFont"/>
+    <w:link w:val="Heading2"/>
+    <w:rsid w:val="001E022C"/>
+    <w:rPr>
+      <w:b/>
+      <w:kern w:val="28"/>
+      <w:sz w:val="24"/>
+    </w:rPr>
+  </w:style>
+  <w:style w:type="paragraph" w:styleId="ListParagraph">
+    <w:name w:val="List Paragraph"/>
+    <w:basedOn w:val="Normal"/>
+    <w:uiPriority w:val="34"/>
+    <w:qFormat/>
+    <w:rsid w:val="001E022C"/>
+    <w:pPr>
+      <w:ind w:left="720"/>
+      <w:contextualSpacing/>
+    </w:pPr>
+  </w:style>
+  <w:style w:type="character" w:customStyle="1" w:styleId="BodyTextIndentChar">
+    <w:name w:val="Body Text Indent Char"/>
+    <w:basedOn w:val="DefaultParagraphFont"/>
+    <w:link w:val="BodyTextIndent"/>
+    <w:rsid w:val="001E022C"/>
+    <w:rPr>
+      <w:sz w:val="18"/>
     </w:rPr>
   </w:style>
 </w:styles>

</xml_diff>

<commit_message>
Edit: added individual contributions and link to repository.
</commit_message>
<xml_diff>
--- a/REPORT.docx
+++ b/REPORT.docx
@@ -81,6 +81,52 @@
     </w:p>
     <w:p>
       <w:pPr>
+        <w:pStyle w:val="E-Mail"/>
+        <w:rPr>
+          <w:spacing w:val="-2"/>
+          <w:sz w:val="18"/>
+          <w:szCs w:val="13"/>
+        </w:rPr>
+      </w:pPr>
+      <w:r>
+        <w:rPr>
+          <w:spacing w:val="-2"/>
+          <w:sz w:val="18"/>
+          <w:szCs w:val="13"/>
+        </w:rPr>
+        <w:t xml:space="preserve">Contributions: Introduction, Literature Review and Models, Methods, </w:t>
+      </w:r>
+      <w:proofErr w:type="spellStart"/>
+      <w:r>
+        <w:rPr>
+          <w:spacing w:val="-2"/>
+          <w:sz w:val="18"/>
+          <w:szCs w:val="13"/>
+        </w:rPr>
+        <w:t>etc</w:t>
+      </w:r>
+      <w:proofErr w:type="spellEnd"/>
+      <w:r>
+        <w:rPr>
+          <w:spacing w:val="-2"/>
+          <w:sz w:val="18"/>
+          <w:szCs w:val="13"/>
+        </w:rPr>
+        <w:t xml:space="preserve">. section; LightGBM Code </w:t>
+      </w:r>
+    </w:p>
+    <w:p>
+      <w:pPr>
+        <w:pStyle w:val="E-Mail"/>
+        <w:rPr>
+          <w:spacing w:val="-2"/>
+          <w:sz w:val="18"/>
+          <w:szCs w:val="13"/>
+        </w:rPr>
+      </w:pPr>
+    </w:p>
+    <w:p>
+      <w:pPr>
         <w:pStyle w:val="Author"/>
         <w:spacing w:after="0"/>
         <w:jc w:val="both"/>
@@ -176,6 +222,24 @@
           <w:szCs w:val="13"/>
         </w:rPr>
         <w:t>esanal@cougarnet.uh.edu</w:t>
+      </w:r>
+    </w:p>
+    <w:p>
+      <w:pPr>
+        <w:pStyle w:val="E-Mail"/>
+        <w:rPr>
+          <w:spacing w:val="-2"/>
+          <w:sz w:val="18"/>
+          <w:szCs w:val="13"/>
+        </w:rPr>
+      </w:pPr>
+      <w:r>
+        <w:rPr>
+          <w:spacing w:val="-2"/>
+          <w:sz w:val="18"/>
+          <w:szCs w:val="13"/>
+        </w:rPr>
+        <w:t xml:space="preserve">Contributions: Results and Conclusion; LSTM code </w:t>
       </w:r>
     </w:p>
     <w:p>
@@ -392,7 +456,14 @@
           <w:sz w:val="20"/>
           <w:szCs w:val="21"/>
         </w:rPr>
-        <w:t xml:space="preserve">With the rise of data-driven methods, machine learning algorithms such as </w:t>
+        <w:t xml:space="preserve">With the rise of data-driven methods, machine learning </w:t>
+      </w:r>
+      <w:r>
+        <w:rPr>
+          <w:sz w:val="20"/>
+          <w:szCs w:val="21"/>
+        </w:rPr>
+        <w:t xml:space="preserve">algorithms such as </w:t>
       </w:r>
       <w:r>
         <w:rPr>
@@ -424,14 +495,7 @@
           <w:sz w:val="20"/>
           <w:szCs w:val="21"/>
         </w:rPr>
-        <w:t xml:space="preserve">have become popular. These models are capable of capturing non-linear relationships between </w:t>
-      </w:r>
-      <w:r>
-        <w:rPr>
-          <w:sz w:val="20"/>
-          <w:szCs w:val="21"/>
-        </w:rPr>
-        <w:t xml:space="preserve">variables and have shown improvements over classical techniques. For example, Patel et </w:t>
+        <w:t xml:space="preserve">have become popular. These models are capable of capturing non-linear relationships between variables and have shown improvements over classical techniques. For example, Patel et </w:t>
       </w:r>
       <w:r>
         <w:rPr>
@@ -718,7 +782,15 @@
           <w:sz w:val="20"/>
           <w:szCs w:val="21"/>
         </w:rPr>
-        <w:t>that constructs decision trees in a leaf-wise manner, making it capable of capturing non-linear relationships in data</w:t>
+        <w:t xml:space="preserve">that constructs decision trees in a leaf-wise manner, making it </w:t>
+      </w:r>
+      <w:r>
+        <w:rPr>
+          <w:sz w:val="20"/>
+          <w:szCs w:val="21"/>
+        </w:rPr>
+        <w:lastRenderedPageBreak/>
+        <w:t>capable of capturing non-linear relationships in data</w:t>
       </w:r>
       <w:r>
         <w:rPr>
@@ -750,7 +822,6 @@
           <w:sz w:val="20"/>
           <w:szCs w:val="21"/>
         </w:rPr>
-        <w:lastRenderedPageBreak/>
         <w:t xml:space="preserve"> To </w:t>
       </w:r>
       <w:r>
@@ -1352,14 +1423,7 @@
           <w:sz w:val="20"/>
           <w:szCs w:val="21"/>
         </w:rPr>
-        <w:t xml:space="preserve">score (-1.48), </w:t>
-      </w:r>
-      <w:r>
-        <w:rPr>
-          <w:sz w:val="20"/>
-          <w:szCs w:val="21"/>
-        </w:rPr>
-        <w:t>indicating that it performed worse than a simple mean predictor on unseen data.</w:t>
+        <w:t>score (-1.48), indicating that it performed worse than a simple mean predictor on unseen data.</w:t>
       </w:r>
     </w:p>
     <w:p/>
@@ -2105,6 +2169,7 @@
               <w:jc w:val="center"/>
             </w:pPr>
             <w:r>
+              <w:lastRenderedPageBreak/>
               <w:t>RMSE</w:t>
             </w:r>
           </w:p>
@@ -2273,7 +2338,6 @@
           <w:sz w:val="20"/>
           <w:szCs w:val="21"/>
         </w:rPr>
-        <w:lastRenderedPageBreak/>
         <w:t>The model was trained over 20 epochs using the Adam optimizer, and Figure 3 shows the evolution of training and validation loss (MSE) over epochs. The training loss decreased rapidly and stabilized after a few iterations, while the validation loss remained consistent without significant divergence, indicating that overfitting was successfully avoided.</w:t>
       </w:r>
     </w:p>
@@ -2523,7 +2587,14 @@
           <w:sz w:val="20"/>
           <w:szCs w:val="21"/>
         </w:rPr>
-        <w:t xml:space="preserve">The LSTM model, designed to capture long-term dependencies in sequential data, consistently outperformed the LightGBM model in both quantitative metrics and qualitative predictions. It achieved a test </w:t>
+        <w:t xml:space="preserve">The LSTM model, designed to capture long-term dependencies in sequential data, consistently outperformed the LightGBM model in both quantitative metrics and </w:t>
+      </w:r>
+      <w:r>
+        <w:rPr>
+          <w:sz w:val="20"/>
+          <w:szCs w:val="21"/>
+        </w:rPr>
+        <w:t xml:space="preserve">qualitative predictions. It achieved a test </w:t>
       </w:r>
       <w:r>
         <w:rPr>
@@ -2552,14 +2623,7 @@
           <w:sz w:val="20"/>
           <w:szCs w:val="21"/>
         </w:rPr>
-        <w:t xml:space="preserve"> of </w:t>
-      </w:r>
-      <w:r>
-        <w:rPr>
-          <w:sz w:val="20"/>
-          <w:szCs w:val="21"/>
-        </w:rPr>
-        <w:t xml:space="preserve">0.9905 and closely tracked actual price movements, indicating strong generalization and predictive accuracy. In contrast, despite hyperparameter tuning, the LightGBM model significantly overfit the training data and failed to produce meaningful test results, with a negative </w:t>
+        <w:t xml:space="preserve"> of 0.9905 and closely tracked actual price movements, indicating strong generalization and predictive accuracy. In contrast, despite hyperparameter tuning, the LightGBM model significantly overfit the training data and failed to produce meaningful test results, with a negative </w:t>
       </w:r>
       <w:r>
         <w:rPr>
@@ -2614,6 +2678,10 @@
         <w:pStyle w:val="BodyTextIndent"/>
         <w:spacing w:after="120"/>
         <w:ind w:firstLine="0"/>
+        <w:rPr>
+          <w:sz w:val="20"/>
+          <w:szCs w:val="21"/>
+        </w:rPr>
       </w:pPr>
       <w:r>
         <w:rPr>
@@ -2621,6 +2689,44 @@
           <w:szCs w:val="21"/>
         </w:rPr>
         <w:t>Future directions for this project include enhancing input features with technical indicators and macroeconomic signals, experimenting with hybrid architectures and incorporating attention mechanisms or transformer-based models to better capture long-range dependencies. Additionally, evaluating model performances across multiple assets and market conditions could provide deeper insights into the robustness and scalability of these approaches.</w:t>
+      </w:r>
+    </w:p>
+    <w:p>
+      <w:pPr>
+        <w:pStyle w:val="BodyTextIndent"/>
+        <w:spacing w:after="120"/>
+        <w:ind w:firstLine="0"/>
+        <w:jc w:val="left"/>
+      </w:pPr>
+      <w:r>
+        <w:rPr>
+          <w:b/>
+          <w:bCs/>
+          <w:sz w:val="20"/>
+          <w:szCs w:val="21"/>
+        </w:rPr>
+        <w:t xml:space="preserve">GitHub Repository link: </w:t>
+      </w:r>
+      <w:hyperlink r:id="rId11" w:history="1">
+        <w:r>
+          <w:rPr>
+            <w:rStyle w:val="Hyperlink"/>
+            <w:b/>
+            <w:bCs/>
+            <w:sz w:val="20"/>
+            <w:szCs w:val="21"/>
+          </w:rPr>
+          <w:t>https://github.com/kyleanthonyr/stock-predictor</w:t>
+        </w:r>
+      </w:hyperlink>
+      <w:r>
+        <w:rPr>
+          <w:b/>
+          <w:bCs/>
+          <w:sz w:val="20"/>
+          <w:szCs w:val="21"/>
+        </w:rPr>
+        <w:t xml:space="preserve"> </w:t>
       </w:r>
     </w:p>
     <w:p>

</xml_diff>